<commit_message>
post QA call edits
</commit_message>
<xml_diff>
--- a/results.docx
+++ b/results.docx
@@ -39,7 +39,7 @@
         <w:rPr>
           <w:i/>
         </w:rPr>
-        <w:t>Extract all quotes that mention {column_name}</w:t>
+        <w:t>Extract any reference to {column_name}</w:t>
       </w:r>
     </w:p>
     <w:tbl>
@@ -177,10 +177,10 @@
           </w:tcPr>
           <w:p>
             <w:r>
-              <w:t>The following quote from the provided text excerpts mentions cocoa:</w:t>
+              <w:t>The following excerpt references cocoa:</w:t>
               <w:br/>
               <w:br/>
-              <w:t>- "Ghana's sustained economic growth has been influenced by the inflows of proceeds from commodity exports (gold, cocoa, timber, and recently crude oil). In 2019, out of US$22 billion international trade value, gold accounted for 50%, followed by crude oil (22%), cocoa (11%) and other merchantable (17%)" [page 18]</w:t>
+              <w:t>"In the last 30 years, the economy expanded more than four times, consequently halving poverty to 23% by 2016 78. Ghana's sustained economic growth has been influenced by the inflows of proceeds from commodity exports (gold, cocoa, timber, and recently crude oil). In 2019, out of US$22 billion international trade value, gold accounted for 50%, followed by crude oil (22%), cocoa (11%) and other merchantable (17%)9." [page 18]</w:t>
             </w:r>
           </w:p>
         </w:tc>
@@ -205,7 +205,7 @@
         <w:pStyle w:val="Heading4"/>
       </w:pPr>
       <w:r>
-        <w:t>1 documents (27 total pages) processed in 5.74 seconds</w:t>
+        <w:t>1 documents (27 total pages) processed in 7.64 seconds</w:t>
       </w:r>
     </w:p>
     <w:sectPr>
@@ -24612,9 +24612,9 @@
 </file>
 
 <file path=customXml/itemProps2.xml><?xml version="1.0" encoding="utf-8"?>
-<ds:datastoreItem xmlns:ds="http://schemas.openxmlformats.org/officeDocument/2006/customXml" ds:itemID="{21C9F9FB-3796-43E9-B928-7D3D13654009}"/>
+<ds:datastoreItem xmlns:ds="http://schemas.openxmlformats.org/officeDocument/2006/customXml" ds:itemID="{4E162B29-6765-4534-BFAA-66FAD6D0C749}"/>
 </file>
 
 <file path=customXml/itemProps3.xml><?xml version="1.0" encoding="utf-8"?>
-<ds:datastoreItem xmlns:ds="http://schemas.openxmlformats.org/officeDocument/2006/customXml" ds:itemID="{11E0EB80-A763-4FF7-A09B-8ED62940F8BC}"/>
+<ds:datastoreItem xmlns:ds="http://schemas.openxmlformats.org/officeDocument/2006/customXml" ds:itemID="{3F0FB8FB-7781-4E80-9F13-5726FC8045A9}"/>
 </file>
</xml_diff>

<commit_message>
post QA call edits x2
</commit_message>
<xml_diff>
--- a/results.docx
+++ b/results.docx
@@ -18,7 +18,7 @@
         <w:pStyle w:val="Heading1"/>
       </w:pPr>
       <w:r>
-        <w:t>March 19, 2024</w:t>
+        <w:t>March 20, 2024</w:t>
       </w:r>
     </w:p>
     <w:p>
@@ -39,7 +39,7 @@
         <w:rPr>
           <w:i/>
         </w:rPr>
-        <w:t>Extract any reference to {column_name}</w:t>
+        <w:t>From the following text excerpts, extract any quote that addresses “{variable_name}”. Only include direct quotation with the corresponding page number(s) with a brief explanation of the context of this quote within the text. It is very important not to hallucinate.</w:t>
       </w:r>
     </w:p>
     <w:tbl>
@@ -87,7 +87,7 @@
           </w:tcPr>
           <w:p>
             <w:r>
-              <w:t>cocoa</w:t>
+              <w:t>SDG 1</w:t>
             </w:r>
           </w:p>
         </w:tc>
@@ -167,7 +167,7 @@
           </w:tcPr>
           <w:p>
             <w:r>
-              <w:t>cocoa</w:t>
+              <w:t>SDG 1</w:t>
             </w:r>
           </w:p>
         </w:tc>
@@ -177,10 +177,7 @@
           </w:tcPr>
           <w:p>
             <w:r>
-              <w:t>The following excerpt references cocoa:</w:t>
-              <w:br/>
-              <w:br/>
-              <w:t>"In the last 30 years, the economy expanded more than four times, consequently halving poverty to 23% by 2016 78. Ghana's sustained economic growth has been influenced by the inflows of proceeds from commodity exports (gold, cocoa, timber, and recently crude oil). In 2019, out of US$22 billion international trade value, gold accounted for 50%, followed by crude oil (22%), cocoa (11%) and other merchantable (17%)9." [page 18]</w:t>
+              <w:t>The provided text excerpts do not contain any direct quotes that specifically address "SDG 1," which is the Sustainable Development Goal related to ending poverty in all its forms everywhere. Therefore, there are no direct quotations to extract from the text excerpts that pertain to SDG 1 along with corresponding page numbers.</w:t>
             </w:r>
           </w:p>
         </w:tc>
@@ -205,7 +202,7 @@
         <w:pStyle w:val="Heading4"/>
       </w:pPr>
       <w:r>
-        <w:t>1 documents (27 total pages) processed in 7.64 seconds</w:t>
+        <w:t>1 documents (27 total pages) processed in 6.56 seconds</w:t>
       </w:r>
     </w:p>
     <w:sectPr>
@@ -24612,9 +24609,9 @@
 </file>
 
 <file path=customXml/itemProps2.xml><?xml version="1.0" encoding="utf-8"?>
-<ds:datastoreItem xmlns:ds="http://schemas.openxmlformats.org/officeDocument/2006/customXml" ds:itemID="{4E162B29-6765-4534-BFAA-66FAD6D0C749}"/>
+<ds:datastoreItem xmlns:ds="http://schemas.openxmlformats.org/officeDocument/2006/customXml" ds:itemID="{9B0E6E80-FA7F-4850-A8B8-1CAE883CACEB}"/>
 </file>
 
 <file path=customXml/itemProps3.xml><?xml version="1.0" encoding="utf-8"?>
-<ds:datastoreItem xmlns:ds="http://schemas.openxmlformats.org/officeDocument/2006/customXml" ds:itemID="{3F0FB8FB-7781-4E80-9F13-5726FC8045A9}"/>
+<ds:datastoreItem xmlns:ds="http://schemas.openxmlformats.org/officeDocument/2006/customXml" ds:itemID="{031FB001-2762-45AE-9527-85B5748D6217}"/>
 </file>
</xml_diff>

<commit_message>
edit output doc text, replace tabs with radio, add log
</commit_message>
<xml_diff>
--- a/results.docx
+++ b/results.docx
@@ -18,7 +18,7 @@
         <w:pStyle w:val="Heading1"/>
       </w:pPr>
       <w:r>
-        <w:t>March 25, 2024</w:t>
+        <w:t>April 02, 2024</w:t>
       </w:r>
     </w:p>
     <w:p>
@@ -39,7 +39,7 @@
         <w:rPr>
           <w:i/>
         </w:rPr>
-        <w:t>From the following text excerpts, {variable_description}. If quotations are requested, only include direct quotation with the corresponding page number.</w:t>
+        <w:t>From the following text excerpts, extract any quote that includes a national action or plan that addresses “{variable_name}”. Only include direct quotation with the corresponding page number(s) with a brief explanation of the context of this quote within the text. It is very important not to hallucinate.</w:t>
       </w:r>
     </w:p>
     <w:tbl>
@@ -62,7 +62,7 @@
               <w:rPr>
                 <w:b/>
               </w:rPr>
-              <w:t>Column name</w:t>
+              <w:t>Variable name</w:t>
             </w:r>
           </w:p>
         </w:tc>
@@ -75,7 +75,7 @@
               <w:rPr>
                 <w:b/>
               </w:rPr>
-              <w:t>Column description</w:t>
+              <w:t>Variable description</w:t>
             </w:r>
           </w:p>
         </w:tc>
@@ -87,7 +87,7 @@
           </w:tcPr>
           <w:p>
             <w:r>
-              <w:t>Policy Title</w:t>
+              <w:t>SDG1</w:t>
             </w:r>
           </w:p>
         </w:tc>
@@ -96,537 +96,7 @@
             <w:tcW w:type="dxa" w:w="4320"/>
           </w:tcPr>
           <w:p>
-            <w:r>
-              <w:t>Name the title of this document.</w:t>
-            </w:r>
-          </w:p>
-        </w:tc>
-      </w:tr>
-      <w:tr>
-        <w:tc>
-          <w:tcPr>
-            <w:tcW w:type="dxa" w:w="4320"/>
-          </w:tcPr>
-          <w:p>
-            <w:r>
-              <w:t>Policy Summary</w:t>
-            </w:r>
-          </w:p>
-        </w:tc>
-        <w:tc>
-          <w:tcPr>
-            <w:tcW w:type="dxa" w:w="4320"/>
-          </w:tcPr>
-          <w:p>
-            <w:r>
-              <w:t>Provide a brief overarching description of this policy as it relates to renewable energy.  Limit your respense to 1 or 2 sentences.</w:t>
-            </w:r>
-          </w:p>
-        </w:tc>
-      </w:tr>
-      <w:tr>
-        <w:tc>
-          <w:tcPr>
-            <w:tcW w:type="dxa" w:w="4320"/>
-          </w:tcPr>
-          <w:p>
-            <w:r>
-              <w:t>Policy Format</w:t>
-            </w:r>
-          </w:p>
-        </w:tc>
-        <w:tc>
-          <w:tcPr>
-            <w:tcW w:type="dxa" w:w="4320"/>
-          </w:tcPr>
-          <w:p>
-            <w:r>
-              <w:t>If this document is a long-term national plan to cut emissions (otherwise known as a Long-term Low Emission Development Strategy), return LT-LEDS. Otherwise, classify this document as one of the following: Law, Regulation, National Strategy/Plan/Roadmap, NDC, Press Release, official announcement, Electricity/Energy Planning Document, or Guidelines.</w:t>
-            </w:r>
-          </w:p>
-        </w:tc>
-      </w:tr>
-      <w:tr>
-        <w:tc>
-          <w:tcPr>
-            <w:tcW w:type="dxa" w:w="4320"/>
-          </w:tcPr>
-          <w:p>
-            <w:r>
-              <w:t>Scenario</w:t>
-            </w:r>
-          </w:p>
-        </w:tc>
-        <w:tc>
-          <w:tcPr>
-            <w:tcW w:type="dxa" w:w="4320"/>
-          </w:tcPr>
-          <w:p>
-            <w:r>
-              <w:t>If the main analysis of this document describes multiple scenarios, name the preferred or baseline scenario (if none are preferred, name themost likely or most conservative scenario). Otherwise, return "No main scenarios". Please provide the reason for your selection including by summarizing or quoting the relevant text with the corresponding page number.</w:t>
-            </w:r>
-          </w:p>
-        </w:tc>
-      </w:tr>
-      <w:tr>
-        <w:tc>
-          <w:tcPr>
-            <w:tcW w:type="dxa" w:w="4320"/>
-          </w:tcPr>
-          <w:p>
-            <w:r>
-              <w:t>Solar</w:t>
-            </w:r>
-          </w:p>
-        </w:tc>
-        <w:tc>
-          <w:tcPr>
-            <w:tcW w:type="dxa" w:w="4320"/>
-          </w:tcPr>
-          <w:p>
-            <w:r>
-              <w:t>Return "y" if solar technology (including solar PV and CSP) is mentioned in a target, provision, or plan; otherwise, return "N/A".</w:t>
-            </w:r>
-          </w:p>
-        </w:tc>
-      </w:tr>
-      <w:tr>
-        <w:tc>
-          <w:tcPr>
-            <w:tcW w:type="dxa" w:w="4320"/>
-          </w:tcPr>
-          <w:p>
-            <w:r>
-              <w:t>Wind</w:t>
-            </w:r>
-          </w:p>
-        </w:tc>
-        <w:tc>
-          <w:tcPr>
-            <w:tcW w:type="dxa" w:w="4320"/>
-          </w:tcPr>
-          <w:p>
-            <w:r>
-              <w:t>Return "y" if wind technology (including onshore and offshore) is mentioned in a target, provision, or plan; otherwise, return "N/A".</w:t>
-            </w:r>
-          </w:p>
-        </w:tc>
-      </w:tr>
-      <w:tr>
-        <w:tc>
-          <w:tcPr>
-            <w:tcW w:type="dxa" w:w="4320"/>
-          </w:tcPr>
-          <w:p>
-            <w:r>
-              <w:t>Bioenergy</w:t>
-            </w:r>
-          </w:p>
-        </w:tc>
-        <w:tc>
-          <w:tcPr>
-            <w:tcW w:type="dxa" w:w="4320"/>
-          </w:tcPr>
-          <w:p>
-            <w:r>
-              <w:t>Return "y" if bioenergy technology (including solid biomass, biogas, and liquid biofuel) is mentioned in a target, provision, or plan; otherwise, return "N/A".</w:t>
-            </w:r>
-          </w:p>
-        </w:tc>
-      </w:tr>
-      <w:tr>
-        <w:tc>
-          <w:tcPr>
-            <w:tcW w:type="dxa" w:w="4320"/>
-          </w:tcPr>
-          <w:p>
-            <w:r>
-              <w:t>Geothermal</w:t>
-            </w:r>
-          </w:p>
-        </w:tc>
-        <w:tc>
-          <w:tcPr>
-            <w:tcW w:type="dxa" w:w="4320"/>
-          </w:tcPr>
-          <w:p>
-            <w:r>
-              <w:t>Return "y" if geothermal technology is mentioned in a target, provision, or plan; otherwise, return "N/A".</w:t>
-            </w:r>
-          </w:p>
-        </w:tc>
-      </w:tr>
-      <w:tr>
-        <w:tc>
-          <w:tcPr>
-            <w:tcW w:type="dxa" w:w="4320"/>
-          </w:tcPr>
-          <w:p>
-            <w:r>
-              <w:t>Hydro</w:t>
-            </w:r>
-          </w:p>
-        </w:tc>
-        <w:tc>
-          <w:tcPr>
-            <w:tcW w:type="dxa" w:w="4320"/>
-          </w:tcPr>
-          <w:p>
-            <w:r>
-              <w:t>Return "y" if hydropower technology is explicitly mentioned in a target, provision, or plan; otherwise,  return "N/A".</w:t>
-            </w:r>
-          </w:p>
-        </w:tc>
-      </w:tr>
-      <w:tr>
-        <w:tc>
-          <w:tcPr>
-            <w:tcW w:type="dxa" w:w="4320"/>
-          </w:tcPr>
-          <w:p>
-            <w:r>
-              <w:t>Other Renewable</w:t>
-            </w:r>
-          </w:p>
-        </w:tc>
-        <w:tc>
-          <w:tcPr>
-            <w:tcW w:type="dxa" w:w="4320"/>
-          </w:tcPr>
-          <w:p>
-            <w:r>
-              <w:t xml:space="preserve">Return "y" if other renewable technology (including tidal and wave) is mentioned in a target, provision, or plan;  return "N/A". </w:t>
-            </w:r>
-          </w:p>
-        </w:tc>
-      </w:tr>
-      <w:tr>
-        <w:tc>
-          <w:tcPr>
-            <w:tcW w:type="dxa" w:w="4320"/>
-          </w:tcPr>
-          <w:p>
-            <w:r>
-              <w:t>Partially Renewable</w:t>
-            </w:r>
-          </w:p>
-        </w:tc>
-        <w:tc>
-          <w:tcPr>
-            <w:tcW w:type="dxa" w:w="4320"/>
-          </w:tcPr>
-          <w:p>
-            <w:r>
-              <w:t xml:space="preserve">Return "y" if partially renewable technology (defined as "nuclear, non-fossil, bioenergy with municipal waste") is mentioned in a target, provision, or plan; otherwise,  return "N/A". </w:t>
-            </w:r>
-          </w:p>
-        </w:tc>
-      </w:tr>
-      <w:tr>
-        <w:tc>
-          <w:tcPr>
-            <w:tcW w:type="dxa" w:w="4320"/>
-          </w:tcPr>
-          <w:p>
-            <w:r>
-              <w:t>Local Communities</w:t>
-            </w:r>
-          </w:p>
-        </w:tc>
-        <w:tc>
-          <w:tcPr>
-            <w:tcW w:type="dxa" w:w="4320"/>
-          </w:tcPr>
-          <w:p>
-            <w:r>
-              <w:t>Extract any quotes that mention an actionable item corresponding with local communities. Only include quotes that relate in some way to renewable energy.</w:t>
-            </w:r>
-          </w:p>
-        </w:tc>
-      </w:tr>
-      <w:tr>
-        <w:tc>
-          <w:tcPr>
-            <w:tcW w:type="dxa" w:w="4320"/>
-          </w:tcPr>
-          <w:p>
-            <w:r>
-              <w:t>Jobs</w:t>
-            </w:r>
-          </w:p>
-        </w:tc>
-        <w:tc>
-          <w:tcPr>
-            <w:tcW w:type="dxa" w:w="4320"/>
-          </w:tcPr>
-          <w:p>
-            <w:r>
-              <w:t>Extract any quotes that mention an actionable item corresponding with jobs in the energy sector.</w:t>
-            </w:r>
-          </w:p>
-        </w:tc>
-      </w:tr>
-      <w:tr>
-        <w:tc>
-          <w:tcPr>
-            <w:tcW w:type="dxa" w:w="4320"/>
-          </w:tcPr>
-          <w:p>
-            <w:r>
-              <w:t>Gender</w:t>
-            </w:r>
-          </w:p>
-        </w:tc>
-        <w:tc>
-          <w:tcPr>
-            <w:tcW w:type="dxa" w:w="4320"/>
-          </w:tcPr>
-          <w:p>
-            <w:r>
-              <w:t>Extract any quotes that mention an actionable item corresponding with gender in the energy sector.</w:t>
-            </w:r>
-          </w:p>
-        </w:tc>
-      </w:tr>
-      <w:tr>
-        <w:tc>
-          <w:tcPr>
-            <w:tcW w:type="dxa" w:w="4320"/>
-          </w:tcPr>
-          <w:p>
-            <w:r>
-              <w:t>Local Value Chains</w:t>
-            </w:r>
-          </w:p>
-        </w:tc>
-        <w:tc>
-          <w:tcPr>
-            <w:tcW w:type="dxa" w:w="4320"/>
-          </w:tcPr>
-          <w:p>
-            <w:r>
-              <w:t>Extract any quotes that mention an actionable item corresponding with local value chains in renewable energy and/or the energy sector.</w:t>
-            </w:r>
-          </w:p>
-        </w:tc>
-      </w:tr>
-      <w:tr>
-        <w:tc>
-          <w:tcPr>
-            <w:tcW w:type="dxa" w:w="4320"/>
-          </w:tcPr>
-          <w:p>
-            <w:r>
-              <w:t>Benefit Sharing</w:t>
-            </w:r>
-          </w:p>
-        </w:tc>
-        <w:tc>
-          <w:tcPr>
-            <w:tcW w:type="dxa" w:w="4320"/>
-          </w:tcPr>
-          <w:p>
-            <w:r>
-              <w:t>Extract any quotes that mention an actionable item corresponding with benefit sharing.</w:t>
-            </w:r>
-          </w:p>
-        </w:tc>
-      </w:tr>
-      <w:tr>
-        <w:tc>
-          <w:tcPr>
-            <w:tcW w:type="dxa" w:w="4320"/>
-          </w:tcPr>
-          <w:p>
-            <w:r>
-              <w:t>Human Rights</w:t>
-            </w:r>
-          </w:p>
-        </w:tc>
-        <w:tc>
-          <w:tcPr>
-            <w:tcW w:type="dxa" w:w="4320"/>
-          </w:tcPr>
-          <w:p>
-            <w:r>
-              <w:t>Extract any quotes that mention an actionable item corresponding with human rights. Only include quotes that relate in some way to the energy sector or renewable energy.</w:t>
-            </w:r>
-          </w:p>
-        </w:tc>
-      </w:tr>
-      <w:tr>
-        <w:tc>
-          <w:tcPr>
-            <w:tcW w:type="dxa" w:w="4320"/>
-          </w:tcPr>
-          <w:p>
-            <w:r>
-              <w:t>Informed Consent</w:t>
-            </w:r>
-          </w:p>
-        </w:tc>
-        <w:tc>
-          <w:tcPr>
-            <w:tcW w:type="dxa" w:w="4320"/>
-          </w:tcPr>
-          <w:p>
-            <w:r>
-              <w:t>Extract any quotes that mention an actionable item corresponding with informed consent in the energy sector.</w:t>
-            </w:r>
-          </w:p>
-        </w:tc>
-      </w:tr>
-      <w:tr>
-        <w:tc>
-          <w:tcPr>
-            <w:tcW w:type="dxa" w:w="4320"/>
-          </w:tcPr>
-          <w:p>
-            <w:r>
-              <w:t>Indigenous Peoples</w:t>
-            </w:r>
-          </w:p>
-        </w:tc>
-        <w:tc>
-          <w:tcPr>
-            <w:tcW w:type="dxa" w:w="4320"/>
-          </w:tcPr>
-          <w:p>
-            <w:r>
-              <w:t>Extract any quotes that mention an actionable item corresponding with indigenous peoples. Only include quotes that relate in some way to renewable energy or the energy sector.</w:t>
-            </w:r>
-          </w:p>
-        </w:tc>
-      </w:tr>
-      <w:tr>
-        <w:tc>
-          <w:tcPr>
-            <w:tcW w:type="dxa" w:w="4320"/>
-          </w:tcPr>
-          <w:p>
-            <w:r>
-              <w:t>Transition for Fossil Fuel Economies</w:t>
-            </w:r>
-          </w:p>
-        </w:tc>
-        <w:tc>
-          <w:tcPr>
-            <w:tcW w:type="dxa" w:w="4320"/>
-          </w:tcPr>
-          <w:p>
-            <w:r>
-              <w:t>Extract any quotes that mention allocations made to communities who's local economy depends on fossil fuel extraction (i.e. coal mining, drilling for oil, fracking).</w:t>
-            </w:r>
-          </w:p>
-        </w:tc>
-      </w:tr>
-      <w:tr>
-        <w:tc>
-          <w:tcPr>
-            <w:tcW w:type="dxa" w:w="4320"/>
-          </w:tcPr>
-          <w:p>
-            <w:r>
-              <w:t>Energy Access</w:t>
-            </w:r>
-          </w:p>
-        </w:tc>
-        <w:tc>
-          <w:tcPr>
-            <w:tcW w:type="dxa" w:w="4320"/>
-          </w:tcPr>
-          <w:p>
-            <w:r>
-              <w:t>Extract any quotes that mention an actionable item seeking to expand access to energy.</w:t>
-            </w:r>
-          </w:p>
-        </w:tc>
-      </w:tr>
-      <w:tr>
-        <w:tc>
-          <w:tcPr>
-            <w:tcW w:type="dxa" w:w="4320"/>
-          </w:tcPr>
-          <w:p>
-            <w:r>
-              <w:t>Public Procurement</w:t>
-            </w:r>
-          </w:p>
-        </w:tc>
-        <w:tc>
-          <w:tcPr>
-            <w:tcW w:type="dxa" w:w="4320"/>
-          </w:tcPr>
-          <w:p>
-            <w:r>
-              <w:t>Extract any quotes that mention an actionable item corresponding with public procurement. Only include quotes that relate in some way to renewable energy.</w:t>
-            </w:r>
-          </w:p>
-        </w:tc>
-      </w:tr>
-      <w:tr>
-        <w:tc>
-          <w:tcPr>
-            <w:tcW w:type="dxa" w:w="4320"/>
-          </w:tcPr>
-          <w:p>
-            <w:r>
-              <w:t>Funds</w:t>
-            </w:r>
-          </w:p>
-        </w:tc>
-        <w:tc>
-          <w:tcPr>
-            <w:tcW w:type="dxa" w:w="4320"/>
-          </w:tcPr>
-          <w:p>
-            <w:r>
-              <w:t>Extract any quotes that mention an actionable item corresponding with funds. Only include quotes that relate in some way to renewable energy.</w:t>
-            </w:r>
-          </w:p>
-        </w:tc>
-      </w:tr>
-      <w:tr>
-        <w:tc>
-          <w:tcPr>
-            <w:tcW w:type="dxa" w:w="4320"/>
-          </w:tcPr>
-          <w:p>
-            <w:r>
-              <w:t>Environmental Impact</w:t>
-            </w:r>
-          </w:p>
-        </w:tc>
-        <w:tc>
-          <w:tcPr>
-            <w:tcW w:type="dxa" w:w="4320"/>
-          </w:tcPr>
-          <w:p>
-            <w:r>
-              <w:t xml:space="preserve">Extract any quotes that mention an actionable item seeking to minimize the environmental impact of renewable energy. Include any quote that mentions energy and biodiversity, conservation, ecology, or ecosystems </w:t>
-            </w:r>
-          </w:p>
-        </w:tc>
-      </w:tr>
-      <w:tr>
-        <w:tc>
-          <w:tcPr>
-            <w:tcW w:type="dxa" w:w="4320"/>
-          </w:tcPr>
-          <w:p>
-            <w:r>
-              <w:t>Decommissioning</w:t>
-            </w:r>
-          </w:p>
-        </w:tc>
-        <w:tc>
-          <w:tcPr>
-            <w:tcW w:type="dxa" w:w="4320"/>
-          </w:tcPr>
-          <w:p>
-            <w:r>
-              <w:t>Extract any quotes that mention an actionable item corresponding with decommissioning.</w:t>
-            </w:r>
+            <w:r/>
           </w:p>
         </w:tc>
       </w:tr>
@@ -650,7 +120,7 @@
         <w:pStyle w:val="Heading2"/>
       </w:pPr>
       <w:r>
-        <w:t>IRL-003-lt-leds-2023.pdf</w:t>
+        <w:t>Ghana_Ghana's Updated Nationally Determined Contribution to the UNFCCC_2021.pdf</w:t>
       </w:r>
     </w:p>
     <w:tbl>
@@ -672,7 +142,7 @@
               <w:rPr>
                 <w:b/>
               </w:rPr>
-              <w:t>Column Name</w:t>
+              <w:t>Variable Name</w:t>
             </w:r>
           </w:p>
         </w:tc>
@@ -697,7 +167,7 @@
           </w:tcPr>
           <w:p>
             <w:r>
-              <w:t>Policy Title</w:t>
+              <w:t>SDG1</w:t>
             </w:r>
           </w:p>
         </w:tc>
@@ -707,733 +177,7 @@
           </w:tcPr>
           <w:p>
             <w:r>
-              <w:t>The title of this document is not explicitly provided in the text excerpts you have shared. To accurately name the title of the document, I would need a direct mention or reference to the title within the provided excerpts.</w:t>
-            </w:r>
-          </w:p>
-        </w:tc>
-      </w:tr>
-      <w:tr>
-        <w:tc>
-          <w:tcPr>
-            <w:tcW w:type="dxa" w:w="4320"/>
-          </w:tcPr>
-          <w:p>
-            <w:r>
-              <w:t>Policy Summary</w:t>
-            </w:r>
-          </w:p>
-        </w:tc>
-        <w:tc>
-          <w:tcPr>
-            <w:tcW w:type="dxa" w:w="4320"/>
-          </w:tcPr>
-          <w:p>
-            <w:r>
-              <w:t>The national climate policy aims to significantly increase renewable energy generation, targeting 80% renewable electricity by 2030 through investments in infrastructure, competitive auctions for renewable projects, and the development of technologies like storage and green hydrogen to manage intermittent supply.</w:t>
-            </w:r>
-          </w:p>
-        </w:tc>
-      </w:tr>
-      <w:tr>
-        <w:tc>
-          <w:tcPr>
-            <w:tcW w:type="dxa" w:w="4320"/>
-          </w:tcPr>
-          <w:p>
-            <w:r>
-              <w:t>Policy Format</w:t>
-            </w:r>
-          </w:p>
-        </w:tc>
-        <w:tc>
-          <w:tcPr>
-            <w:tcW w:type="dxa" w:w="4320"/>
-          </w:tcPr>
-          <w:p>
-            <w:r>
-              <w:t>LT-LEDS</w:t>
-            </w:r>
-          </w:p>
-        </w:tc>
-      </w:tr>
-      <w:tr>
-        <w:tc>
-          <w:tcPr>
-            <w:tcW w:type="dxa" w:w="4320"/>
-          </w:tcPr>
-          <w:p>
-            <w:r>
-              <w:t>Scenario</w:t>
-            </w:r>
-          </w:p>
-        </w:tc>
-        <w:tc>
-          <w:tcPr>
-            <w:tcW w:type="dxa" w:w="4320"/>
-          </w:tcPr>
-          <w:p>
-            <w:r>
-              <w:t>No main scenarios</w:t>
-              <w:br/>
-              <w:br/>
-              <w:t>The provided text excerpts do not describe multiple scenarios within a main analysis, nor do they specify a preferred or baseline scenario. Instead, the excerpts discuss principles, guidelines, and strategies for adaptation and mitigation in response to climate change, the importance of considering a range of scenarios for estimating climate trends, and the need for prioritization of adaptation actions. The document emphasizes the uncertainty inherent in climate projections and the necessity of a precautionary approach to adaptation. It also mentions the use of climate scenarios for regional and local impact prioritization but does not single out a specific scenario as the main or preferred one.</w:t>
-            </w:r>
-          </w:p>
-        </w:tc>
-      </w:tr>
-      <w:tr>
-        <w:tc>
-          <w:tcPr>
-            <w:tcW w:type="dxa" w:w="4320"/>
-          </w:tcPr>
-          <w:p>
-            <w:r>
-              <w:t>Solar</w:t>
-            </w:r>
-          </w:p>
-        </w:tc>
-        <w:tc>
-          <w:tcPr>
-            <w:tcW w:type="dxa" w:w="4320"/>
-          </w:tcPr>
-          <w:p>
-            <w:r>
-              <w:t>y</w:t>
-            </w:r>
-          </w:p>
-        </w:tc>
-      </w:tr>
-      <w:tr>
-        <w:tc>
-          <w:tcPr>
-            <w:tcW w:type="dxa" w:w="4320"/>
-          </w:tcPr>
-          <w:p>
-            <w:r>
-              <w:t>Wind</w:t>
-            </w:r>
-          </w:p>
-        </w:tc>
-        <w:tc>
-          <w:tcPr>
-            <w:tcW w:type="dxa" w:w="4320"/>
-          </w:tcPr>
-          <w:p>
-            <w:r>
-              <w:t>y</w:t>
-            </w:r>
-          </w:p>
-        </w:tc>
-      </w:tr>
-      <w:tr>
-        <w:tc>
-          <w:tcPr>
-            <w:tcW w:type="dxa" w:w="4320"/>
-          </w:tcPr>
-          <w:p>
-            <w:r>
-              <w:t>Bioenergy</w:t>
-            </w:r>
-          </w:p>
-        </w:tc>
-        <w:tc>
-          <w:tcPr>
-            <w:tcW w:type="dxa" w:w="4320"/>
-          </w:tcPr>
-          <w:p>
-            <w:r>
-              <w:t>y</w:t>
-            </w:r>
-          </w:p>
-        </w:tc>
-      </w:tr>
-      <w:tr>
-        <w:tc>
-          <w:tcPr>
-            <w:tcW w:type="dxa" w:w="4320"/>
-          </w:tcPr>
-          <w:p>
-            <w:r>
-              <w:t>Geothermal</w:t>
-            </w:r>
-          </w:p>
-        </w:tc>
-        <w:tc>
-          <w:tcPr>
-            <w:tcW w:type="dxa" w:w="4320"/>
-          </w:tcPr>
-          <w:p>
-            <w:r>
-              <w:t>y</w:t>
-              <w:br/>
-              <w:br/>
-              <w:t>"Government will develop a regulatory framework for geothermal energy and a strategy for the development of the geothermal energy sector, including as a source of heat district heating schemes." [page 56]</w:t>
-            </w:r>
-          </w:p>
-        </w:tc>
-      </w:tr>
-      <w:tr>
-        <w:tc>
-          <w:tcPr>
-            <w:tcW w:type="dxa" w:w="4320"/>
-          </w:tcPr>
-          <w:p>
-            <w:r>
-              <w:t>Hydro</w:t>
-            </w:r>
-          </w:p>
-        </w:tc>
-        <w:tc>
-          <w:tcPr>
-            <w:tcW w:type="dxa" w:w="4320"/>
-          </w:tcPr>
-          <w:p>
-            <w:r>
-              <w:t>N/A</w:t>
-            </w:r>
-          </w:p>
-        </w:tc>
-      </w:tr>
-      <w:tr>
-        <w:tc>
-          <w:tcPr>
-            <w:tcW w:type="dxa" w:w="4320"/>
-          </w:tcPr>
-          <w:p>
-            <w:r>
-              <w:t>Other Renewable</w:t>
-            </w:r>
-          </w:p>
-        </w:tc>
-        <w:tc>
-          <w:tcPr>
-            <w:tcW w:type="dxa" w:w="4320"/>
-          </w:tcPr>
-          <w:p>
-            <w:r>
-              <w:t>y</w:t>
-            </w:r>
-          </w:p>
-        </w:tc>
-      </w:tr>
-      <w:tr>
-        <w:tc>
-          <w:tcPr>
-            <w:tcW w:type="dxa" w:w="4320"/>
-          </w:tcPr>
-          <w:p>
-            <w:r>
-              <w:t>Partially Renewable</w:t>
-            </w:r>
-          </w:p>
-        </w:tc>
-        <w:tc>
-          <w:tcPr>
-            <w:tcW w:type="dxa" w:w="4320"/>
-          </w:tcPr>
-          <w:p>
-            <w:r>
-              <w:t>y</w:t>
-            </w:r>
-          </w:p>
-        </w:tc>
-      </w:tr>
-      <w:tr>
-        <w:tc>
-          <w:tcPr>
-            <w:tcW w:type="dxa" w:w="4320"/>
-          </w:tcPr>
-          <w:p>
-            <w:r>
-              <w:t>Local Communities</w:t>
-            </w:r>
-          </w:p>
-        </w:tc>
-        <w:tc>
-          <w:tcPr>
-            <w:tcW w:type="dxa" w:w="4320"/>
-          </w:tcPr>
-          <w:p>
-            <w:r>
-              <w:t>"Climate Action Plan 2023 commits to delivering at least 500 MW of renewables through local community-based projects and to supporting the deployment of at least 1000MW of new micro-generation and small scale-generation." [page 42]</w:t>
-              <w:br/>
-              <w:br/>
-              <w:t>"The RESS invites renewable electricity projects to bid for capacity and receive a guaranteed price for the electricity they generate. It also includes community participation elements." [page 41]</w:t>
-            </w:r>
-          </w:p>
-        </w:tc>
-      </w:tr>
-      <w:tr>
-        <w:tc>
-          <w:tcPr>
-            <w:tcW w:type="dxa" w:w="4320"/>
-          </w:tcPr>
-          <w:p>
-            <w:r>
-              <w:t>Jobs</w:t>
-            </w:r>
-          </w:p>
-        </w:tc>
-        <w:tc>
-          <w:tcPr>
-            <w:tcW w:type="dxa" w:w="4320"/>
-          </w:tcPr>
-          <w:p>
-            <w:r>
-              <w:t>The following quotes from the provided text excerpts mention actionable items corresponding with jobs in the energy sector:</w:t>
-              <w:br/>
-              <w:br/>
-              <w:t>1. "For example, Ireland could reap economic benefits from the development and export of offshore wind and from the deployment of innovative business models in areas such as building retrofits." [page 29]</w:t>
-              <w:br/>
-              <w:br/>
-              <w:t>2. "Develop a strategy on the bioeconomy: building on the existing National Policy Statement on the Bioeconomy, we will need to take further steps to facilitate innovation in order to identify the primary circular and bio-economy opportunities for Ireland to develop leadership capabilities (e.g., generation of innovative business models)." [page 37]</w:t>
-              <w:br/>
-              <w:br/>
-              <w:t>3. "The green economy, including the retrofitting sector, the circular economy, clean mobility, green and blue infrastructure, sustainable agriculture and the bio-economy will create new, local, high quality employment opportunities and will be a source of significant employment growth over the coming decades." [page 28]</w:t>
-              <w:br/>
-              <w:br/>
-              <w:t>4. "Research and development in energy storage and flexibility (such as a science challenge to industry) will be required to put Ireland on a pathway to net zero-carbon data centres." [page 42]</w:t>
-              <w:br/>
-              <w:br/>
-              <w:t>5. "Key measures in the Climate Action Plan 2023 include increasing the share of carbon neutral heating in total fuel demand, phasing out high-GWP F-gases, reducing embodied carbon in construction, measures to reduce energy demand reduction in industry and increasing the use of zero emission gas. The Climate Action Plan also tasks several of the State Agencies, such as the SEAI, IDA, EI and others, with supporting industry in the transition to 2030." [page 49]</w:t>
-              <w:br/>
-              <w:br/>
-              <w:t>6. "Power storage: development of a variety of long duration storage technologies to capture of energy from intermittent sources (e.g., wind/ solar) for use at a later time – with particular focus on batteries and the storage of renewable power as gas (e.g., green Hydrogen)." [page 44]</w:t>
-              <w:br/>
-              <w:br/>
-              <w:t>7. "As set out in CAP 23, a long-term electricity system development strategy to achieve our 2050 objective may require the following potential policies and opportunities: [...] The continued delivery of required levels of variable renewable electricity generation and supporting infrastructure as we electrify buildings, industry and transport; [...] Policies to ensure that zero carbon gases, like hydrogen, are utilised in the electricity sector to provide zero carbon dispatchable electricity at sufficient scale; [...] Development of further interconnectors with other European markets; [...] Industrial spatial strategy to locate new industrial development with renewable generation opportunities." [page 45]</w:t>
-            </w:r>
-          </w:p>
-        </w:tc>
-      </w:tr>
-      <w:tr>
-        <w:tc>
-          <w:tcPr>
-            <w:tcW w:type="dxa" w:w="4320"/>
-          </w:tcPr>
-          <w:p>
-            <w:r>
-              <w:t>Gender</w:t>
-            </w:r>
-          </w:p>
-        </w:tc>
-        <w:tc>
-          <w:tcPr>
-            <w:tcW w:type="dxa" w:w="4320"/>
-          </w:tcPr>
-          <w:p>
-            <w:r>
-              <w:t>The provided text excerpts do not contain any direct quotations that mention an actionable item corresponding with gender in the energy sector. Therefore, there are no quotes to extract based on the specified criteria.</w:t>
-            </w:r>
-          </w:p>
-        </w:tc>
-      </w:tr>
-      <w:tr>
-        <w:tc>
-          <w:tcPr>
-            <w:tcW w:type="dxa" w:w="4320"/>
-          </w:tcPr>
-          <w:p>
-            <w:r>
-              <w:t>Local Value Chains</w:t>
-            </w:r>
-          </w:p>
-        </w:tc>
-        <w:tc>
-          <w:tcPr>
-            <w:tcW w:type="dxa" w:w="4320"/>
-          </w:tcPr>
-          <w:p>
-            <w:r>
-              <w:t>Here are the direct quotations from the provided text excerpts that mention actionable items corresponding with local value chains in renewable energy and/or the energy sector, along with the corresponding page numbers:</w:t>
-              <w:br/>
-              <w:br/>
-              <w:t>1. "Climate Action Plan 2023 commits to delivering at least 500 MW of renewables through local community-based projects and to supporting the deployment of at least 1000MW of new micro-generation and small scale-generation." [page 42]</w:t>
-              <w:br/>
-              <w:br/>
-              <w:t>2. "Develop a strategy on the bioeconomy: building on the existing National Policy Statement on the Bioeconomy, we will need to take further steps to facilitate innovation in order to identify the primary circular and bio-economy opportunities for Ireland to develop leadership capabilities (e.g., generation of innovative business models)." [page 37]</w:t>
-              <w:br/>
-              <w:br/>
-              <w:t>3. "A key component of the Plan will be the continued roll out of regular competitive auctions for onshore and offshore renewables under the Renewable Electricity Support Scheme (RESS) to deliver our targets and ensure a steady supply pipeline of projects and efficient use of the network." [page 41]</w:t>
-              <w:br/>
-              <w:br/>
-              <w:t>4. "Research and development in energy storage and flexibility (such as a science challenge to industry) will be required to put Ireland on a pathway to net zero-carbon data centres." [page 42]</w:t>
-              <w:br/>
-              <w:br/>
-              <w:t>5. "Power storage: development of a variety of long duration storage technologies to capture of energy from intermittent sources (e.g., wind/ solar) for use at a later time – with particular focus on batteries and the storage of renewable power as gas (e.g., green Hydrogen)." [page 44]</w:t>
-              <w:br/>
-              <w:br/>
-              <w:t>6. "Power-to-gas: conversion of electrical power into renewable gases that can later be distributed on an as-needed basis, enabling the balance of supply from intermittent sources and demand." [page 44]</w:t>
-              <w:br/>
-              <w:br/>
-              <w:t>7. "Further and alternative measures in industry could include zero-emissions gas (e.g., biogas/ bio-methane) and Carbon Capture and Storage (CCS) and CO2 injection into concrete to promote calcification and rapid cure." [page 51]</w:t>
-              <w:br/>
-              <w:br/>
-              <w:t>8. "A circular and bio-economy maximises the value and benefits from a limited set of resources, and reduces demand for new materials through replacing the ‘end-of-life’ concept with restoration and recycling, and aiming for the elimination of waste through the superior design of materials, products, systems, and business models." [page 77]</w:t>
-              <w:br/>
-              <w:br/>
-              <w:t>9. "Further research will be undertaken on the technological innovation that will be required across a wide range of areas, including in the ongoing development of heat pump technology, in the development of carbon capture and storage, in sustainable farming systems and in the bioeconomy." [page 20]</w:t>
-            </w:r>
-          </w:p>
-        </w:tc>
-      </w:tr>
-      <w:tr>
-        <w:tc>
-          <w:tcPr>
-            <w:tcW w:type="dxa" w:w="4320"/>
-          </w:tcPr>
-          <w:p>
-            <w:r>
-              <w:t>Benefit Sharing</w:t>
-            </w:r>
-          </w:p>
-        </w:tc>
-        <w:tc>
-          <w:tcPr>
-            <w:tcW w:type="dxa" w:w="4320"/>
-          </w:tcPr>
-          <w:p>
-            <w:r>
-              <w:t>The following quotes from the provided text excerpts mention actionable items corresponding with benefit sharing:</w:t>
-              <w:br/>
-              <w:br/>
-              <w:t>1. "The objective is to bring this sector in line with the with the burden sharing goals of the EU, minimising emissions and optimising GHG sequestration opportunities, while balancing environmental, social, and economic considerations across several sectors." [page 70]</w:t>
-              <w:br/>
-              <w:br/>
-              <w:t>2. "Cascading Principle - whereby higher value applications are preferentially derived from biological resources which will allow us to derive the maximum value from our bioresources." [page 76]</w:t>
-              <w:br/>
-              <w:br/>
-              <w:t>3. "Food First Principle - gives priority to food and nutrition security by improving the availability of and access to a safe and healthy food supply for citizens." [page 76]</w:t>
-              <w:br/>
-              <w:br/>
-              <w:t>4. "For all categories, demand reduction, whether driven by regulation, pricing of emissions, behavioural changes or integration of circular economy approaches into specific sectors of the economy, will potentially have an important role to play, including in helping to reduce the overall cost burden of developing and deploying various technology-based solutions." [page 19]</w:t>
-              <w:br/>
-              <w:br/>
-              <w:t>5. "Fund, support, and enable active engagement in climate action at a local and national level, conduct public consultations, and promote self-efficacy by empowering the public to adopt more sustainable behaviours." [page 34]</w:t>
-              <w:br/>
-              <w:br/>
-              <w:t>6. "Support for farmers and rural communities will be required in the transition to lower-emissions farming activities. This investment will need to deliver active management of a transition of agricultural activities to establish sufficient and sustained education, knowledge transfer, and behavioural shift interventions." [page 71]</w:t>
-            </w:r>
-          </w:p>
-        </w:tc>
-      </w:tr>
-      <w:tr>
-        <w:tc>
-          <w:tcPr>
-            <w:tcW w:type="dxa" w:w="4320"/>
-          </w:tcPr>
-          <w:p>
-            <w:r>
-              <w:t>Human Rights</w:t>
-            </w:r>
-          </w:p>
-        </w:tc>
-        <w:tc>
-          <w:tcPr>
-            <w:tcW w:type="dxa" w:w="4320"/>
-          </w:tcPr>
-          <w:p>
-            <w:r>
-              <w:t>Based on the provided text excerpts, here are the quotes that mention an actionable item corresponding with human rights, specifically relating to the energy sector or renewable energy, along with their respective page numbers:</w:t>
-              <w:br/>
-              <w:br/>
-              <w:t>1. "Climate policy must seek to protect the most vulnerable and ensure that the costs, and benefits, of this transition are shared equitably." [page 30]</w:t>
-              <w:br/>
-              <w:br/>
-              <w:t>2. "Clear signalling of policy direction, including just transition principles, with sufficient lead-in times for any changes will therefore be essential." [page 35]</w:t>
-              <w:br/>
-              <w:br/>
-              <w:t>3. "In taking these measures, the principles within our just transition framework will guide policy decisions to support vulnerable households, and to help ensure that every group makes an appropriate and fair level of effort in the transition." [page 56]</w:t>
-              <w:br/>
-              <w:br/>
-              <w:t>4. "An integrated, structured, and evidence-based approach to identify and plan our response to just transition requirements 2. People are equipped with the right skills to be able to participate in and benefit from the future climate neutral economy 3. The costs are shared so that the impact is equitable and existing inequalities are not exacerbated 4. Social dialogue to ensure impacted citizens and communities are empowered and are core to the transition process" [page 32]</w:t>
-              <w:br/>
-              <w:br/>
-              <w:t>5. "Climate Action Plan 2023 commits to delivering at least 500 MW of renewables through local community-based projects and to supporting the deployment of at least 1000MW of new micro-generation and small scale-generation." [page 42]</w:t>
-            </w:r>
-          </w:p>
-        </w:tc>
-      </w:tr>
-      <w:tr>
-        <w:tc>
-          <w:tcPr>
-            <w:tcW w:type="dxa" w:w="4320"/>
-          </w:tcPr>
-          <w:p>
-            <w:r>
-              <w:t>Informed Consent</w:t>
-            </w:r>
-          </w:p>
-        </w:tc>
-        <w:tc>
-          <w:tcPr>
-            <w:tcW w:type="dxa" w:w="4320"/>
-          </w:tcPr>
-          <w:p>
-            <w:r>
-              <w:t>The provided text excerpts do not contain any direct quotes specifically mentioning an actionable item corresponding with informed consent in the energy sector. The excerpts discuss various aspects of Ireland's national climate policy, including public consultation, security of supply, decarbonization pathways, and the importance of citizen engagement, but they do not explicitly address informed consent within the energy sector.</w:t>
-            </w:r>
-          </w:p>
-        </w:tc>
-      </w:tr>
-      <w:tr>
-        <w:tc>
-          <w:tcPr>
-            <w:tcW w:type="dxa" w:w="4320"/>
-          </w:tcPr>
-          <w:p>
-            <w:r>
-              <w:t>Indigenous Peoples</w:t>
-            </w:r>
-          </w:p>
-        </w:tc>
-        <w:tc>
-          <w:tcPr>
-            <w:tcW w:type="dxa" w:w="4320"/>
-          </w:tcPr>
-          <w:p>
-            <w:r>
-              <w:t>Based on the provided text excerpts, there are no direct quotes that specifically mention Indigenous Peoples in relation to renewable energy or the energy sector. Therefore, I cannot provide any quotations as requested.</w:t>
-            </w:r>
-          </w:p>
-        </w:tc>
-      </w:tr>
-      <w:tr>
-        <w:tc>
-          <w:tcPr>
-            <w:tcW w:type="dxa" w:w="4320"/>
-          </w:tcPr>
-          <w:p>
-            <w:r>
-              <w:t>Transition for Fossil Fuel Economies</w:t>
-            </w:r>
-          </w:p>
-        </w:tc>
-        <w:tc>
-          <w:tcPr>
-            <w:tcW w:type="dxa" w:w="4320"/>
-          </w:tcPr>
-          <w:p>
-            <w:r>
-              <w:t>Based on the provided text excerpts, here are the direct quotations that mention allocations made to communities whose local economy depends on fossil fuel extraction, along with the corresponding page numbers:</w:t>
-              <w:br/>
-              <w:br/>
-              <w:t>1. "The plan recognises that it is essential that the burden borne by this transition is seen to be fair and includes a programme of measures to support a just transition." [page 41]</w:t>
-              <w:br/>
-              <w:br/>
-              <w:t>2. "An integrated, structured, and evidence-based approach to identify and plan our response to just transition requirements." [page 32]</w:t>
-              <w:br/>
-              <w:br/>
-              <w:t>3. "Ireland is already demonstrating leadership in a just transition by explicitly recognising and aligning it with our climate policy framework the establishment of a range of financial supports for the Midlands region in its transition away from peat harvesting for power generation." [page 33]</w:t>
-              <w:br/>
-              <w:br/>
-              <w:t>These quotes indicate that the policy document acknowledges the need for a fair transition and includes measures to support communities affected by the move away from fossil fuels, specifically mentioning financial supports for the Midlands region transitioning from peat harvesting.</w:t>
-            </w:r>
-          </w:p>
-        </w:tc>
-      </w:tr>
-      <w:tr>
-        <w:tc>
-          <w:tcPr>
-            <w:tcW w:type="dxa" w:w="4320"/>
-          </w:tcPr>
-          <w:p>
-            <w:r>
-              <w:t>Energy Access</w:t>
-            </w:r>
-          </w:p>
-        </w:tc>
-        <w:tc>
-          <w:tcPr>
-            <w:tcW w:type="dxa" w:w="4320"/>
-          </w:tcPr>
-          <w:p>
-            <w:r>
-              <w:t>Here are the direct quotations from the provided text excerpts that mention actionable items seeking to expand access to energy, along with the corresponding page numbers:</w:t>
-              <w:br/>
-              <w:br/>
-              <w:t>1. "The Department of Environment, Climate and Communications is preparing an Energy Security Package with recommendations for strengthening Ireland’s energy security with a view to getting it adopted by Government in Q2 2023." [page 8]</w:t>
-              <w:br/>
-              <w:br/>
-              <w:t>2. "Climate Action Plan 2023 sets a number of major milestones including to deliver total installed capacity of at least 5 GW of offshore wind capacity and 9 GW of onshore wind and 8GW of solar capacity by 2030." [page 44]</w:t>
-              <w:br/>
-              <w:br/>
-              <w:t>3. "Delivering the Climate Action Plan requires upgrade and expansion of the electricity grid infrastructure to accommodate increased renewable generation as well as increased electrification of energy use (particularly in transport and built environment sectors)." [page 45]</w:t>
-              <w:br/>
-              <w:br/>
-              <w:t>4. "Climate Action Plan 2023 commits to delivering at least 500 MW of renewables through local community-based projects and to supporting the deployment of at least 1000MW of new micro-generation and small scale-generation." [page 42]</w:t>
-              <w:br/>
-              <w:br/>
-              <w:t>5. "A key component of the Plan will be the continued roll out of regular competitive auctions for onshore and offshore renewables under the Renewable Electricity Support Scheme (RESS) to deliver our targets and ensure a steady supply pipeline of projects and efficient use of the network." [page 41]</w:t>
-              <w:br/>
-              <w:br/>
-              <w:t>6. "The aim of the package is to ensure that the decarbonisation efforts are underpinned by security, and affordability, in how Ireland accesses and use its energy resources." [page 9]</w:t>
-              <w:br/>
-              <w:br/>
-              <w:t>7. "Key measures for 2030 set out in CAP 2023 include: the effective phase out of the use of fossil fuels for space and water heating in all new buildings and developing the roadmap for the phase out of fossil fuels in existing buildings; the completion of the equivalent of 500,000 residential retrofits, including the installation of 400,000 heat pumps, to achieve a B2 BER/cost optimal." [page 54]</w:t>
-              <w:br/>
-              <w:br/>
-              <w:t>8. "The central element of the current Plan is to deliver 80% renewable electricity generation by 2030. This will involve a dramatic reduction in fossil fuel generation, increasing renewable electricity, reinforcing the electricity grid (including greater interconnection to allow electricity to flow between Ireland and other European Countries) and putting systems in place to manage intermittent sources of power, especially from wind." [page 41]</w:t>
-            </w:r>
-          </w:p>
-        </w:tc>
-      </w:tr>
-      <w:tr>
-        <w:tc>
-          <w:tcPr>
-            <w:tcW w:type="dxa" w:w="4320"/>
-          </w:tcPr>
-          <w:p>
-            <w:r>
-              <w:t>Public Procurement</w:t>
-            </w:r>
-          </w:p>
-        </w:tc>
-        <w:tc>
-          <w:tcPr>
-            <w:tcW w:type="dxa" w:w="4320"/>
-          </w:tcPr>
-          <w:p>
-            <w:r>
-              <w:t>Based on the provided text excerpts, here are the quotes that mention an actionable item corresponding with public procurement, specifically relating to renewable energy:</w:t>
-              <w:br/>
-              <w:br/>
-              <w:t>1. "A key component of the Plan will be the continued roll out of regular competitive auctions for onshore and offshore renewables under the Renewable Electricity Support Scheme (RESS) to deliver our targets and ensure a steady supply pipeline of projects and efficient use of the network." [page 41]</w:t>
-              <w:br/>
-              <w:br/>
-              <w:t>2. "Climate Action Plan 2023 commits to delivering at least 500 MW of renewables through local community-based projects and to supporting the deployment of at least 1000MW of new micro-generation and small scale-generation." [page 42]</w:t>
-              <w:br/>
-              <w:br/>
-              <w:t>3. "The continued delivery of required levels of variable renewable electricity generation and supporting infrastructure as we electrify buildings, industry and transport." [page 45]</w:t>
-              <w:br/>
-              <w:br/>
-              <w:t>4. "Further policies to incentivise the construction of short and long duration storage to provide for smoothing of electricity supply and demand between times of high variable renewable production and low variable renewable production." [page 45]</w:t>
-              <w:br/>
-              <w:br/>
-              <w:t>5. "Policies to ensure that zero carbon gases, like hydrogen, are utilised in the electricity sector to provide zero carbon dispatchable electricity at sufficient scale." [page 45]</w:t>
-              <w:br/>
-              <w:br/>
-              <w:t>6. "The core measures necessary to deliver a net zero emissions electricity sector are to deliver significantly higher renewable power capacity mostly through onshore wind, offshore wind, and solar PV." [page 43]</w:t>
-              <w:br/>
-              <w:br/>
-              <w:t>These quotes from the provided text excerpts relate to public procurement actions in the context of renewable energy, such as the roll-out of competitive auctions, commitments to deliver renewables through community projects, supporting infrastructure for renewable electricity generation, incentivizing the construction of energy storage, and policies to utilize zero carbon gases in the electricity sector.</w:t>
-            </w:r>
-          </w:p>
-        </w:tc>
-      </w:tr>
-      <w:tr>
-        <w:tc>
-          <w:tcPr>
-            <w:tcW w:type="dxa" w:w="4320"/>
-          </w:tcPr>
-          <w:p>
-            <w:r>
-              <w:t>Funds</w:t>
-            </w:r>
-          </w:p>
-        </w:tc>
-        <w:tc>
-          <w:tcPr>
-            <w:tcW w:type="dxa" w:w="4320"/>
-          </w:tcPr>
-          <w:p>
-            <w:r>
-              <w:t>Here are the direct quotations from the provided text excerpts that mention an actionable item corresponding with funds and relate in some way to renewable energy, along with their respective page numbers:</w:t>
-              <w:br/>
-              <w:br/>
-              <w:t>1. "The Climate Action Fund will continue to fund initiatives that contribute to the achievement of Ireland’s climate and energy targets in a cost-effective manner." [page 25]</w:t>
-              <w:br/>
-              <w:br/>
-              <w:t>2. "Another call for proposals under the Climate Action Fund is being planned." [page 25]</w:t>
-              <w:br/>
-              <w:br/>
-              <w:t>3. "Each of the four funds will continue to promote investments for climate action within the scope of their mandates." [page 25]</w:t>
-              <w:br/>
-              <w:br/>
-              <w:t>4. "A key component of the Plan will be the continued roll out of regular competitive auctions for onshore and offshore renewables under the Renewable Electricity Support Scheme (RESS) to deliver our targets and ensure a steady supply pipeline of projects and efficient use of the network." [page 41]</w:t>
-              <w:br/>
-              <w:br/>
-              <w:t>5. "Climate Action Plan 2023 sets a number of major milestones including to deliver total installed capacity of at least 5 GW of offshore wind capacity and 9 GW of onshore wind and 8GW of solar capacity by 2030." [page 44]</w:t>
-              <w:br/>
-              <w:br/>
-              <w:t>6. "Climate Action Plan 2023 commits to delivering at least 500 MW of renewables through local community-based projects and to supporting the deployment of at least 1000MW of new micro-generation and small scale-generation." [page 42]</w:t>
-              <w:br/>
-              <w:br/>
-              <w:t>7. "A new Offshore Renewable Energy Development Plan (OREDP II) will be completed to quantify the offshore renewable energy potential in Ireland’s maritime area." [page 42]</w:t>
-              <w:br/>
-              <w:br/>
-              <w:t>8. "Private investment will be needed to work alongside public funding to achieve our targets." [page 26]</w:t>
-              <w:br/>
-              <w:br/>
-              <w:t>9. "For further or speculative technologies, investment in research, development and deployment, including in cooperation with EU and international funding partners, will be required." [page 27]</w:t>
-              <w:br/>
-              <w:br/>
-              <w:t>10. "Accelerating the deployment of wind and solar power is a central pillar of long-term decarbonisation of the electricity system which aligns with Ireland’s EU commitment’s and support for the RePowerEU Plan." [page 40]</w:t>
-              <w:br/>
-              <w:br/>
-              <w:t>11. "Align the financial system to decarbonisation ambition: achieving climate neutrality implies a very significant transition for all actors in Ireland’s economy." [page 35]</w:t>
-            </w:r>
-          </w:p>
-        </w:tc>
-      </w:tr>
-      <w:tr>
-        <w:tc>
-          <w:tcPr>
-            <w:tcW w:type="dxa" w:w="4320"/>
-          </w:tcPr>
-          <w:p>
-            <w:r>
-              <w:t>Environmental Impact</w:t>
-            </w:r>
-          </w:p>
-        </w:tc>
-        <w:tc>
-          <w:tcPr>
-            <w:tcW w:type="dxa" w:w="4320"/>
-          </w:tcPr>
-          <w:p>
-            <w:r>
-              <w:t>Based on the provided excerpts and the specific request, here are the quotes that mention an actionable item seeking to minimize the environmental impact of renewable energy, as well as those that mention energy in relation to biodiversity, conservation, ecology, or ecosystems, along with their corresponding page numbers:</w:t>
-              <w:br/>
-              <w:br/>
-              <w:t>1. "The objective is to bring this sector in line with the with the burden sharing goals of the EU, minimising emissions and optimising GHG sequestration opportunities, while balancing environmental, social, and economic considerations across several sectors. Achieving this will yield significant ecosystem services and biodiversity benefits." [page 70]</w:t>
-              <w:br/>
-              <w:br/>
-              <w:t>2. "The bio-economy is based on four principles which combine to achieve emissions reduction while creating value; demand reduction; design out waste and pollution; keep products and materials in use, and; regenerate natural systems." [page 76]</w:t>
-              <w:br/>
-              <w:br/>
-              <w:t>3. "A circular and bio-economy maximises the value and benefits from a limited set of resources, and reduces demand for new materials through replacing the ‘end-of-life’ concept with restoration and recycling, and aiming for the elimination of waste through the superior design of materials, products, systems, and business models." [page 77]</w:t>
-              <w:br/>
-              <w:br/>
-              <w:t>4. "The four guiding principles underlying the bioeconomy, are the: Sustainability Principle - Environmental sustainability is an integral, core principle of the bioeconomy and products developed must be sustainable." [page 76]</w:t>
-              <w:br/>
-              <w:br/>
-              <w:t>5. "The revised National Development Plan was, for the first time, informed by a climate and environmental assessment of the impact that each proposed measure was likely to have on seven specific climate and environmental outcomes: • Climate mitigation • Climate adaptation • Water quality • Air quality • Waste and the circular economy • Nature and biodiversity • Just transition The approach to this assessment will be refined further, based on international best practice, and supplements appraisal and evaluation under the Public Spending Code." [page 25]</w:t>
-              <w:br/>
-              <w:br/>
-              <w:t>These quotes directly address the minimization of environmental impact in the context of renewable energy and the intersection of energy with ecological and biodiversity considerations.</w:t>
-            </w:r>
-          </w:p>
-        </w:tc>
-      </w:tr>
-      <w:tr>
-        <w:tc>
-          <w:tcPr>
-            <w:tcW w:type="dxa" w:w="4320"/>
-          </w:tcPr>
-          <w:p>
-            <w:r>
-              <w:t>Decommissioning</w:t>
-            </w:r>
-          </w:p>
-        </w:tc>
-        <w:tc>
-          <w:tcPr>
-            <w:tcW w:type="dxa" w:w="4320"/>
-          </w:tcPr>
-          <w:p>
-            <w:r>
-              <w:t>The provided text excerpts do not contain any direct quotes specifically mentioning an actionable item corresponding with decommissioning. The excerpts discuss various aspects of climate policy, including decarbonization strategies, reviews of policy alignment, and the development of negative emissions technologies, but they do not explicitly address the decommissioning of any facilities, technologies, or infrastructure. Therefore, there are no direct quotations to provide on the topic of decommissioning from the given excerpts.</w:t>
+              <w:t>The provided text excerpts do not contain any direct quotations that explicitly mention a national action or plan addressing "SDG1," which is the Sustainable Development Goal focused on ending poverty in all its forms everywhere. Therefore, I cannot provide any direct quotations with page numbers as requested.</w:t>
             </w:r>
           </w:p>
         </w:tc>
@@ -1458,7 +202,7 @@
         <w:pStyle w:val="Heading4"/>
       </w:pPr>
       <w:r>
-        <w:t>1 documents (90 total pages) processed in 282.35 seconds</w:t>
+        <w:t>1 documents (27 total pages) processed in 7.97 seconds</w:t>
       </w:r>
     </w:p>
     <w:sectPr>
@@ -25865,9 +24609,9 @@
 </file>
 
 <file path=customXml/itemProps2.xml><?xml version="1.0" encoding="utf-8"?>
-<ds:datastoreItem xmlns:ds="http://schemas.openxmlformats.org/officeDocument/2006/customXml" ds:itemID="{97D5784D-6624-47DC-8744-738952D93398}"/>
+<ds:datastoreItem xmlns:ds="http://schemas.openxmlformats.org/officeDocument/2006/customXml" ds:itemID="{ED25FB40-DEB6-4542-AFB9-3DDCE1798129}"/>
 </file>
 
 <file path=customXml/itemProps3.xml><?xml version="1.0" encoding="utf-8"?>
-<ds:datastoreItem xmlns:ds="http://schemas.openxmlformats.org/officeDocument/2006/customXml" ds:itemID="{54231158-1608-4714-88FE-096992EAC450}"/>
+<ds:datastoreItem xmlns:ds="http://schemas.openxmlformats.org/officeDocument/2006/customXml" ds:itemID="{338F7EDE-9EF2-4A53-AF5D-4E0DDE224175}"/>
 </file>
</xml_diff>

<commit_message>
reformat, change data-editor for variables, allow output by quotes
</commit_message>
<xml_diff>
--- a/results.docx
+++ b/results.docx
@@ -18,7 +18,7 @@
         <w:pStyle w:val="Heading1"/>
       </w:pPr>
       <w:r>
-        <w:t>April 04, 2024</w:t>
+        <w:t>April 29, 2024</w:t>
       </w:r>
     </w:p>
     <w:p>
@@ -39,7 +39,7 @@
         <w:rPr>
           <w:i/>
         </w:rPr>
-        <w:t>Extract any quote that includes a national action or plan that addresses “{variable_name}”.</w:t>
+        <w:t>Extract any quote that includes a national action or plan that addresses “{variable_name}” which we define as “{variable_description}”. Only include direct quotation with the corresponding page number(s) with a brief explanation of the context of this quote within the text. It is very important not to hallucinate.</w:t>
       </w:r>
     </w:p>
     <w:tbl>
@@ -49,13 +49,14 @@
         <w:tblLook w:firstColumn="1" w:firstRow="1" w:lastColumn="0" w:lastRow="0" w:noHBand="0" w:noVBand="1" w:val="04A0"/>
       </w:tblPr>
       <w:tblGrid>
-        <w:gridCol w:w="4320"/>
-        <w:gridCol w:w="4320"/>
+        <w:gridCol w:w="2880"/>
+        <w:gridCol w:w="2880"/>
+        <w:gridCol w:w="2880"/>
       </w:tblGrid>
       <w:tr>
         <w:tc>
           <w:tcPr>
-            <w:tcW w:type="dxa" w:w="4320"/>
+            <w:tcW w:type="dxa" w:w="2880"/>
           </w:tcPr>
           <w:p>
             <w:r>
@@ -68,14 +69,27 @@
         </w:tc>
         <w:tc>
           <w:tcPr>
-            <w:tcW w:type="dxa" w:w="4320"/>
+            <w:tcW w:type="dxa" w:w="2880"/>
           </w:tcPr>
           <w:p>
             <w:r>
               <w:rPr>
                 <w:b/>
               </w:rPr>
-              <w:t>Variable description (and context if provided)</w:t>
+              <w:t>Variable description (optional)</w:t>
+            </w:r>
+          </w:p>
+        </w:tc>
+        <w:tc>
+          <w:tcPr>
+            <w:tcW w:type="dxa" w:w="2880"/>
+          </w:tcPr>
+          <w:p>
+            <w:r>
+              <w:rPr>
+                <w:b/>
+              </w:rPr>
+              <w:t>Context (optional)</w:t>
             </w:r>
           </w:p>
         </w:tc>
@@ -83,21 +97,57 @@
       <w:tr>
         <w:tc>
           <w:tcPr>
-            <w:tcW w:type="dxa" w:w="4320"/>
+            <w:tcW w:type="dxa" w:w="2880"/>
           </w:tcPr>
           <w:p>
             <w:r>
-              <w:t>electricity grid</w:t>
+              <w:t>SDG 1</w:t>
             </w:r>
           </w:p>
         </w:tc>
         <w:tc>
           <w:tcPr>
-            <w:tcW w:type="dxa" w:w="4320"/>
+            <w:tcW w:type="dxa" w:w="2880"/>
           </w:tcPr>
           <w:p>
-            <w:r/>
+            <w:r>
+              <w:t>End poverty in all its forms everywhere.</w:t>
+            </w:r>
           </w:p>
+        </w:tc>
+        <w:tc>
+          <w:tcPr>
+            <w:tcW w:type="dxa" w:w="2880"/>
+          </w:tcPr>
+          <w:p/>
+        </w:tc>
+      </w:tr>
+      <w:tr>
+        <w:tc>
+          <w:tcPr>
+            <w:tcW w:type="dxa" w:w="2880"/>
+          </w:tcPr>
+          <w:p>
+            <w:r>
+              <w:t>SDG 2</w:t>
+            </w:r>
+          </w:p>
+        </w:tc>
+        <w:tc>
+          <w:tcPr>
+            <w:tcW w:type="dxa" w:w="2880"/>
+          </w:tcPr>
+          <w:p>
+            <w:r>
+              <w:t>End hunger, achieve food security and improved nutrition and promote sustainable agriculture.</w:t>
+            </w:r>
+          </w:p>
+        </w:tc>
+        <w:tc>
+          <w:tcPr>
+            <w:tcW w:type="dxa" w:w="2880"/>
+          </w:tcPr>
+          <w:p/>
         </w:tc>
       </w:tr>
     </w:tbl>
@@ -106,7 +156,7 @@
         <w:pStyle w:val="Heading2"/>
       </w:pPr>
       <w:r>
-        <w:t>ETH-008-lt-leds-2023.pdf</w:t>
+        <w:t>Ghana_Ghana's Updated Nationally Determined Contribution to the UNFCCC_2021.pdf</w:t>
       </w:r>
     </w:p>
     <w:tbl>
@@ -141,7 +191,7 @@
               <w:rPr>
                 <w:b/>
               </w:rPr>
-              <w:t>GPT Responses</w:t>
+              <w:t>GPT Response</w:t>
             </w:r>
           </w:p>
         </w:tc>
@@ -153,7 +203,7 @@
           </w:tcPr>
           <w:p>
             <w:r>
-              <w:t>electricity grid</w:t>
+              <w:t>SDG 1</w:t>
             </w:r>
           </w:p>
         </w:tc>
@@ -163,25 +213,29 @@
           </w:tcPr>
           <w:p>
             <w:r>
-              <w:t>Here are the quotes that include a national action or plan addressing the "electricity grid":</w:t>
-              <w:br/>
-              <w:br/>
-              <w:t>1. "This also requires the development of policy on regional power sector integration and grid flexibility, expansion of the high-capacity transmission lines, and maintenance and/or upgrading of the electricity distribution lines." [page 36]</w:t>
-              <w:br/>
-              <w:br/>
-              <w:t>2. "Accelerate non-grid energy access to improve electrification of rural areas." [page 39]</w:t>
-              <w:br/>
-              <w:br/>
-              <w:t>3. "The GoE formulated its new National Electrification Plan (NEP and NEP II) in 2017 and 2019, which strives for universal electrification by 2025 through a mix of on- and off-grid electrification (MoWIE a, 2019)." [page 31]</w:t>
-              <w:br/>
-              <w:br/>
-              <w:t>4. "Reduction of transmission losses in the electricity distribution system % of transmission losses 19.6% 12.5% 10.0%" [page 39]</w:t>
-              <w:br/>
-              <w:br/>
-              <w:t>5. "Regarding reducing transmission losses in the electricity distribution system, on average, 7.5% less electricity is generated annually during 2020–2050." [page 39]</w:t>
-              <w:br/>
-              <w:br/>
-              <w:t>6. "Resilience can be increased due to the connection to distributed grids, given that energy security standards will be in place." [page 39]</w:t>
+              <w:t>Build resilience and promote livelihood opportunities for the youth and women in climate- vulnerable Agriculture landscapes and food systems. [page(s) 26]</w:t>
+            </w:r>
+          </w:p>
+        </w:tc>
+      </w:tr>
+      <w:tr>
+        <w:tc>
+          <w:tcPr>
+            <w:tcW w:type="dxa" w:w="4320"/>
+          </w:tcPr>
+          <w:p>
+            <w:r>
+              <w:t>SDG 2</w:t>
+            </w:r>
+          </w:p>
+        </w:tc>
+        <w:tc>
+          <w:tcPr>
+            <w:tcW w:type="dxa" w:w="4320"/>
+          </w:tcPr>
+          <w:p>
+            <w:r>
+              <w:t>Build resilience and promote livelihood opportunities for the youth and women in climate-vulnerable Agriculture landscapes and food systems. [page(s) 26]</w:t>
             </w:r>
           </w:p>
         </w:tc>
@@ -206,7 +260,7 @@
         <w:pStyle w:val="Heading4"/>
       </w:pPr>
       <w:r>
-        <w:t>1 documents (108 total pages) processed in 17.17 seconds</w:t>
+        <w:t>1 documents (27 total pages) processed in 7.33 seconds</w:t>
       </w:r>
     </w:p>
     <w:sectPr>
@@ -24395,8 +24449,8 @@
 </file>
 
 <file path=customXml/item2.xml><?xml version="1.0" encoding="utf-8"?>
-<ct:contentTypeSchema xmlns:ct="http://schemas.microsoft.com/office/2006/metadata/contentType" xmlns:ma="http://schemas.microsoft.com/office/2006/metadata/properties/metaAttributes" ct:_="" ma:_="" ma:contentTypeName="Document" ma:contentTypeID="0x0101000E62A2B09A026F4985FE24E24F68C674" ma:contentTypeVersion="12" ma:contentTypeDescription="Create a new document." ma:contentTypeScope="" ma:versionID="70b1a389e1b7602069cac4fb2d5647d5">
-  <xsd:schema xmlns:xsd="http://www.w3.org/2001/XMLSchema" xmlns:xs="http://www.w3.org/2001/XMLSchema" xmlns:p="http://schemas.microsoft.com/office/2006/metadata/properties" xmlns:ns2="94864951-cc2a-4c4a-8fa2-f3a679f5c4a6" xmlns:ns3="216db9f6-96b7-419e-88f0-56607c0c6c2f" targetNamespace="http://schemas.microsoft.com/office/2006/metadata/properties" ma:root="true" ma:fieldsID="1a36709ec2e8074dc1e4b8e2920575e7" ns2:_="" ns3:_="">
+<ct:contentTypeSchema xmlns:ct="http://schemas.microsoft.com/office/2006/metadata/contentType" xmlns:ma="http://schemas.microsoft.com/office/2006/metadata/properties/metaAttributes" ct:_="" ma:_="" ma:contentTypeName="Document" ma:contentTypeID="0x0101000E62A2B09A026F4985FE24E24F68C674" ma:contentTypeVersion="14" ma:contentTypeDescription="Create a new document." ma:contentTypeScope="" ma:versionID="efcffcb4dc6eb01f0fb2dd29f263c549">
+  <xsd:schema xmlns:xsd="http://www.w3.org/2001/XMLSchema" xmlns:xs="http://www.w3.org/2001/XMLSchema" xmlns:p="http://schemas.microsoft.com/office/2006/metadata/properties" xmlns:ns2="94864951-cc2a-4c4a-8fa2-f3a679f5c4a6" xmlns:ns3="216db9f6-96b7-419e-88f0-56607c0c6c2f" targetNamespace="http://schemas.microsoft.com/office/2006/metadata/properties" ma:root="true" ma:fieldsID="2e38f9873ff19a204aa5d2e1c645ab5b" ns2:_="" ns3:_="">
     <xsd:import namespace="94864951-cc2a-4c4a-8fa2-f3a679f5c4a6"/>
     <xsd:import namespace="216db9f6-96b7-419e-88f0-56607c0c6c2f"/>
     <xsd:element name="properties">
@@ -24416,6 +24470,8 @@
                 <xsd:element ref="ns2:MediaServiceOCR" minOccurs="0"/>
                 <xsd:element ref="ns2:MediaLengthInSeconds" minOccurs="0"/>
                 <xsd:element ref="ns2:MediaServiceDateTaken" minOccurs="0"/>
+                <xsd:element ref="ns3:SharedWithUsers" minOccurs="0"/>
+                <xsd:element ref="ns3:SharedWithDetails" minOccurs="0"/>
               </xsd:all>
             </xsd:complexType>
           </xsd:element>
@@ -24494,6 +24550,32 @@
           </xsd:extension>
         </xsd:complexContent>
       </xsd:complexType>
+    </xsd:element>
+    <xsd:element name="SharedWithUsers" ma:index="20" nillable="true" ma:displayName="Shared With" ma:internalName="SharedWithUsers" ma:readOnly="true">
+      <xsd:complexType>
+        <xsd:complexContent>
+          <xsd:extension base="dms:UserMulti">
+            <xsd:sequence>
+              <xsd:element name="UserInfo" minOccurs="0" maxOccurs="unbounded">
+                <xsd:complexType>
+                  <xsd:sequence>
+                    <xsd:element name="DisplayName" type="xsd:string" minOccurs="0"/>
+                    <xsd:element name="AccountId" type="dms:UserId" minOccurs="0" nillable="true"/>
+                    <xsd:element name="AccountType" type="xsd:string" minOccurs="0"/>
+                  </xsd:sequence>
+                </xsd:complexType>
+              </xsd:element>
+            </xsd:sequence>
+          </xsd:extension>
+        </xsd:complexContent>
+      </xsd:complexType>
+    </xsd:element>
+    <xsd:element name="SharedWithDetails" ma:index="21" nillable="true" ma:displayName="Shared With Details" ma:internalName="SharedWithDetails" ma:readOnly="true">
+      <xsd:simpleType>
+        <xsd:restriction base="dms:Note">
+          <xsd:maxLength value="255"/>
+        </xsd:restriction>
+      </xsd:simpleType>
     </xsd:element>
   </xsd:schema>
   <xsd:schema xmlns="http://schemas.openxmlformats.org/package/2006/metadata/core-properties" xmlns:xsd="http://www.w3.org/2001/XMLSchema" xmlns:xsi="http://www.w3.org/2001/XMLSchema-instance" xmlns:dc="http://purl.org/dc/elements/1.1/" xmlns:dcterms="http://purl.org/dc/terms/" xmlns:odoc="http://schemas.microsoft.com/internal/obd" targetNamespace="http://schemas.openxmlformats.org/package/2006/metadata/core-properties" elementFormDefault="qualified" attributeFormDefault="unqualified" blockDefault="#all">
@@ -24613,9 +24695,9 @@
 </file>
 
 <file path=customXml/itemProps2.xml><?xml version="1.0" encoding="utf-8"?>
-<ds:datastoreItem xmlns:ds="http://schemas.openxmlformats.org/officeDocument/2006/customXml" ds:itemID="{51A5C011-5B88-4304-AC3D-764B7C0C1402}"/>
+<ds:datastoreItem xmlns:ds="http://schemas.openxmlformats.org/officeDocument/2006/customXml" ds:itemID="{F10DE28E-7040-4ECB-966A-E96B988FFFCA}"/>
 </file>
 
 <file path=customXml/itemProps3.xml><?xml version="1.0" encoding="utf-8"?>
-<ds:datastoreItem xmlns:ds="http://schemas.openxmlformats.org/officeDocument/2006/customXml" ds:itemID="{9E06BE92-CAA5-4221-9959-41523110121D}"/>
+<ds:datastoreItem xmlns:ds="http://schemas.openxmlformats.org/officeDocument/2006/customXml" ds:itemID="{C3977B8D-1C5A-415F-AE06-4FD5C813AA29}"/>
 </file>
</xml_diff>

<commit_message>
change default to quote extraction and ensure output doc works
</commit_message>
<xml_diff>
--- a/results.docx
+++ b/results.docx
@@ -18,7 +18,7 @@
         <w:pStyle w:val="Heading1"/>
       </w:pPr>
       <w:r>
-        <w:t>April 30, 2024</w:t>
+        <w:t>May 07, 2024</w:t>
       </w:r>
     </w:p>
     <w:p>
@@ -39,7 +39,7 @@
         <w:rPr>
           <w:i/>
         </w:rPr>
-        <w:t>Extract any quote that includes a national action or plan that addresses “{variable_name}” which we define as “{variable_description}”. Only include direct quotation with the corresponding page number(s) with a brief explanation of the context of this quote within the text. It is very important not to hallucinate.</w:t>
+        <w:t xml:space="preserve">Extract any quote mentions “{variable_name}”. Only include direct quotation with the corresponding page number(s). </w:t>
       </w:r>
     </w:p>
     <w:tbl>
@@ -101,7 +101,7 @@
           </w:tcPr>
           <w:p>
             <w:r>
-              <w:t>SDG 1</w:t>
+              <w:t>Cement</w:t>
             </w:r>
           </w:p>
         </w:tc>
@@ -110,9 +110,7 @@
             <w:tcW w:type="dxa" w:w="2880"/>
           </w:tcPr>
           <w:p>
-            <w:r>
-              <w:t>End poverty in all its forms everywhere.</w:t>
-            </w:r>
+            <w:r/>
           </w:p>
         </w:tc>
         <w:tc>
@@ -128,7 +126,7 @@
         <w:pStyle w:val="Heading2"/>
       </w:pPr>
       <w:r>
-        <w:t>Canada_Canada's Enhanced NDC Submission1_FINAL EN.pdf</w:t>
+        <w:t>IRE03 CLIMATE ACTION PLAN 2023.pdf</w:t>
       </w:r>
     </w:p>
     <w:tbl>
@@ -150,7 +148,7 @@
               <w:rPr>
                 <w:b/>
               </w:rPr>
-              <w:t>Variable Name</w:t>
+              <w:t>Quote</w:t>
             </w:r>
           </w:p>
         </w:tc>
@@ -163,7 +161,7 @@
               <w:rPr>
                 <w:b/>
               </w:rPr>
-              <w:t>GPT Response</w:t>
+              <w:t>Related Variables</w:t>
             </w:r>
           </w:p>
         </w:tc>
@@ -175,7 +173,7 @@
           </w:tcPr>
           <w:p>
             <w:r>
-              <w:t>SDG 1</w:t>
+              <w:t>Cement</w:t>
             </w:r>
           </w:p>
         </w:tc>
@@ -185,7 +183,32 @@
           </w:tcPr>
           <w:p>
             <w:r>
-              <w:t>The Government will conduct additional GBA+ analyses for each policy and program to maximize positive benefits for those most impacted by the negative effects of climate change, including low-income Canadians, women, Indigenous communities, and people living in rural and remote areas. [page(s) 10]</w:t>
+              <w:t xml:space="preserve">Ireland will need to follow suit, and the public sector – collectively the State’s largest purchaser of construction projects – will lead by specifying lower carbon cement and concrete for future construction projects. [page 153 </w:t>
+              <w:br/>
+              <w:t xml:space="preserve">Industrial process emissions from cement production are recognised as being hard to abate. [page 153 </w:t>
+              <w:br/>
+              <w:t xml:space="preserve">Options that are available include reducing the clinker content of the final product; using alternative construction materials and methods to displace cement; and physically preventing the emissions from going into the atmosphere by capturing them and placing them in long-term storage. [page 153 </w:t>
+              <w:br/>
+              <w:t xml:space="preserve">EI will also support the high-risk research and development phase of work with cement and construction materials companies to develop novel cementitious materials; innovative products; and more efficient production technologies. [page 153 </w:t>
+              <w:br/>
+              <w:t xml:space="preserve">By reducing the clinker content of cement through the use of novel binders and fillers we can reduce the carbon intensity of cement without compromising its integrity. [page 153 </w:t>
+              <w:br/>
+              <w:t xml:space="preserve">Support is required to further increase the market share for timber construction and to displace the demand for cement in the construction sector. [page 153 </w:t>
+              <w:br/>
+              <w:t xml:space="preserve">Actions will include a programme of work to require public bodies to specify low carbon cement products, where practicable, for public sector construction projects, and to identify suitable construction projects to assess the carbon impact of alternative construction materials through suitable whole life-cycle analysis approaches. [page 164 </w:t>
+              <w:br/>
+              <w:t xml:space="preserve">Decrease energy related emissions associated with cement production through fuel switching and efficiencies. [page 151 </w:t>
+              <w:br/>
+              <w:t xml:space="preserve">All public bodies shall: - Cease using disposable cups, plates and cutlery from any public sector canteen or closed facility, excluding clinical (i.e., non-canteen healthcare) environments; - Specify low carbon construction methods and low carbon cement material as far as practicable for directly procured or supported construction projects from 2023. [page 108 </w:t>
+              <w:br/>
+              <w:t xml:space="preserve">Process emissions are those generated during the manufacturing process, such as the release of CO2 from limestone during cement clinker production. [page 148 </w:t>
+              <w:br/>
+              <w:t xml:space="preserve">Actively deliver a series of measures to reduce embodied carbon in construction materials, and emissions from cement production. [page 152 </w:t>
+              <w:br/>
+              <w:t xml:space="preserve">Specify low carbon construction methods and low carbon cement material as far as practicable for directly procured or supported construction projects from 2023. [page 157 </w:t>
+              <w:br/>
+              <w:t xml:space="preserve">The Cement Task Force shall prepare and submit to Government a public procurement policy by no later than Q2 2023 to facilitate public bodies to incorporate the principle of low carbon construction methods and materials and whole life-cycle analysis approaches in all publicly procured or supported projects. [page 113 </w:t>
+              <w:br/>
             </w:r>
           </w:p>
         </w:tc>
@@ -210,7 +233,7 @@
         <w:pStyle w:val="Heading4"/>
       </w:pPr>
       <w:r>
-        <w:t>1 documents (42 total pages) processed in 6.10 seconds</w:t>
+        <w:t>1 documents (284 total pages) processed in 55.10 seconds</w:t>
       </w:r>
     </w:p>
     <w:sectPr>
@@ -24645,9 +24668,9 @@
 </file>
 
 <file path=customXml/itemProps2.xml><?xml version="1.0" encoding="utf-8"?>
-<ds:datastoreItem xmlns:ds="http://schemas.openxmlformats.org/officeDocument/2006/customXml" ds:itemID="{F030B006-2013-4CBA-99C0-BB7ACCA933B6}"/>
+<ds:datastoreItem xmlns:ds="http://schemas.openxmlformats.org/officeDocument/2006/customXml" ds:itemID="{03838415-114F-44B3-BB8D-E83DC66FB677}"/>
 </file>
 
 <file path=customXml/itemProps3.xml><?xml version="1.0" encoding="utf-8"?>
-<ds:datastoreItem xmlns:ds="http://schemas.openxmlformats.org/officeDocument/2006/customXml" ds:itemID="{DAD08498-6EB4-48F5-B871-7ABF6BA94828}"/>
+<ds:datastoreItem xmlns:ds="http://schemas.openxmlformats.org/officeDocument/2006/customXml" ds:itemID="{F5C31501-070E-4D92-9E1F-46682098482D}"/>
 </file>
</xml_diff>

<commit_message>
copy edits and change model
</commit_message>
<xml_diff>
--- a/results.docx
+++ b/results.docx
@@ -18,7 +18,7 @@
         <w:pStyle w:val="Heading1"/>
       </w:pPr>
       <w:r>
-        <w:t>May 07, 2024</w:t>
+        <w:t>May 13, 2024</w:t>
       </w:r>
     </w:p>
     <w:p>
@@ -39,7 +39,7 @@
         <w:rPr>
           <w:i/>
         </w:rPr>
-        <w:t xml:space="preserve">Extract any quote mentions “{variable_name}”. Only include direct quotation with the corresponding page number(s). </w:t>
+        <w:t>Extract any quote that addresses “{variable_name}”. Only include direct quotations with the corresponding page number(s).</w:t>
       </w:r>
     </w:p>
     <w:tbl>
@@ -101,7 +101,7 @@
           </w:tcPr>
           <w:p>
             <w:r>
-              <w:t>Cement</w:t>
+              <w:t>energy</w:t>
             </w:r>
           </w:p>
         </w:tc>
@@ -126,7 +126,7 @@
         <w:pStyle w:val="Heading2"/>
       </w:pPr>
       <w:r>
-        <w:t>IRE03 CLIMATE ACTION PLAN 2023.pdf</w:t>
+        <w:t>Argentina_Actualización meta de emisiones 2030.pdf</w:t>
       </w:r>
     </w:p>
     <w:tbl>
@@ -173,7 +173,7 @@
           </w:tcPr>
           <w:p>
             <w:r>
-              <w:t>Cement</w:t>
+              <w:t>energy</w:t>
             </w:r>
           </w:p>
         </w:tc>
@@ -183,31 +183,13 @@
           </w:tcPr>
           <w:p>
             <w:r>
-              <w:t xml:space="preserve">Ireland will need to follow suit, and the public sector – collectively the State’s largest purchaser of construction projects – will lead by specifying lower carbon cement and concrete for future construction projects. [page 153 </w:t>
+              <w:t xml:space="preserve">En el caso de las variables relacionadas con el sector energético, se utilizaron los mismos modelos de demanda y oferta de energía utilizados para la planificación energética nacional. [page 12]. </w:t>
               <w:br/>
-              <w:t xml:space="preserve">Industrial process emissions from cement production are recognised as being hard to abate. [page 153 </w:t>
+              <w:t xml:space="preserve">Se contempló una demanda creciente del consumo por parte de la población, con medidas de eficiencia energética en todos los sectores, un aumento significativo del porcentaje de energías renovables y de generación distribuida, y una mayor producción de gas natural en términos absolutos y relativos respecto a la producción de petróleo. [page 12]. </w:t>
               <w:br/>
-              <w:t xml:space="preserve">Options that are available include reducing the clinker content of the final product; using alternative construction materials and methods to displace cement; and physically preventing the emissions from going into the atmosphere by capturing them and placing them in long-term storage. [page 153 </w:t>
+              <w:t xml:space="preserve">Entre ellas, cabe mencionar la población, el producto interno bruto, la demanda y la oferta de energía, las existencias de ganado bovino, la producción agrícola y el cambio de uso de la tierra. [page 12]. </w:t>
               <w:br/>
-              <w:t xml:space="preserve">EI will also support the high-risk research and development phase of work with cement and construction materials companies to develop novel cementitious materials; innovative products; and more efficient production technologies. [page 153 </w:t>
-              <w:br/>
-              <w:t xml:space="preserve">By reducing the clinker content of cement through the use of novel binders and fillers we can reduce the carbon intensity of cement without compromising its integrity. [page 153 </w:t>
-              <w:br/>
-              <w:t xml:space="preserve">Support is required to further increase the market share for timber construction and to displace the demand for cement in the construction sector. [page 153 </w:t>
-              <w:br/>
-              <w:t xml:space="preserve">Actions will include a programme of work to require public bodies to specify low carbon cement products, where practicable, for public sector construction projects, and to identify suitable construction projects to assess the carbon impact of alternative construction materials through suitable whole life-cycle analysis approaches. [page 164 </w:t>
-              <w:br/>
-              <w:t xml:space="preserve">Decrease energy related emissions associated with cement production through fuel switching and efficiencies. [page 151 </w:t>
-              <w:br/>
-              <w:t xml:space="preserve">All public bodies shall: - Cease using disposable cups, plates and cutlery from any public sector canteen or closed facility, excluding clinical (i.e., non-canteen healthcare) environments; - Specify low carbon construction methods and low carbon cement material as far as practicable for directly procured or supported construction projects from 2023. [page 108 </w:t>
-              <w:br/>
-              <w:t xml:space="preserve">Process emissions are those generated during the manufacturing process, such as the release of CO2 from limestone during cement clinker production. [page 148 </w:t>
-              <w:br/>
-              <w:t xml:space="preserve">Actively deliver a series of measures to reduce embodied carbon in construction materials, and emissions from cement production. [page 152 </w:t>
-              <w:br/>
-              <w:t xml:space="preserve">Specify low carbon construction methods and low carbon cement material as far as practicable for directly procured or supported construction projects from 2023. [page 157 </w:t>
-              <w:br/>
-              <w:t xml:space="preserve">The Cement Task Force shall prepare and submit to Government a public procurement policy by no later than Q2 2023 to facilitate public bodies to incorporate the principle of low carbon construction methods and materials and whole life-cycle analysis approaches in all publicly procured or supported projects. [page 113 </w:t>
+              <w:t xml:space="preserve">En cuenta políticas activas tendientes a aumentar la eficiencia y la utilización de gas natural y electricidad. [page 12]. </w:t>
               <w:br/>
             </w:r>
           </w:p>
@@ -233,7 +215,7 @@
         <w:pStyle w:val="Heading4"/>
       </w:pPr>
       <w:r>
-        <w:t>1 documents (284 total pages) processed in 55.10 seconds</w:t>
+        <w:t>1 documents (18 total pages) processed in 23.66 seconds</w:t>
       </w:r>
     </w:p>
     <w:sectPr>
@@ -24668,9 +24650,9 @@
 </file>
 
 <file path=customXml/itemProps2.xml><?xml version="1.0" encoding="utf-8"?>
-<ds:datastoreItem xmlns:ds="http://schemas.openxmlformats.org/officeDocument/2006/customXml" ds:itemID="{03838415-114F-44B3-BB8D-E83DC66FB677}"/>
+<ds:datastoreItem xmlns:ds="http://schemas.openxmlformats.org/officeDocument/2006/customXml" ds:itemID="{DC9C89D9-0BF1-419C-A0B9-1F1F0ABDB133}"/>
 </file>
 
 <file path=customXml/itemProps3.xml><?xml version="1.0" encoding="utf-8"?>
-<ds:datastoreItem xmlns:ds="http://schemas.openxmlformats.org/officeDocument/2006/customXml" ds:itemID="{F5C31501-070E-4D92-9E1F-46682098482D}"/>
+<ds:datastoreItem xmlns:ds="http://schemas.openxmlformats.org/officeDocument/2006/customXml" ds:itemID="{F373A90A-4D7D-452D-BF7B-7DB950DBADAF}"/>
 </file>
</xml_diff>

<commit_message>
add new output format options
</commit_message>
<xml_diff>
--- a/results.docx
+++ b/results.docx
@@ -18,7 +18,7 @@
         <w:pStyle w:val="Heading1"/>
       </w:pPr>
       <w:r>
-        <w:t>May 14, 2024</w:t>
+        <w:t>May 17, 2024</w:t>
       </w:r>
     </w:p>
     <w:p>
@@ -122,13 +122,41 @@
           <w:p/>
         </w:tc>
       </w:tr>
+      <w:tr>
+        <w:tc>
+          <w:tcPr>
+            <w:tcW w:type="dxa" w:w="2880"/>
+          </w:tcPr>
+          <w:p>
+            <w:r>
+              <w:t>SDG 2</w:t>
+            </w:r>
+          </w:p>
+        </w:tc>
+        <w:tc>
+          <w:tcPr>
+            <w:tcW w:type="dxa" w:w="2880"/>
+          </w:tcPr>
+          <w:p>
+            <w:r>
+              <w:t>End hunger, achieve food security and improved nutrition and promote sustainable agriculture.</w:t>
+            </w:r>
+          </w:p>
+        </w:tc>
+        <w:tc>
+          <w:tcPr>
+            <w:tcW w:type="dxa" w:w="2880"/>
+          </w:tcPr>
+          <w:p/>
+        </w:tc>
+      </w:tr>
     </w:tbl>
     <w:p>
       <w:pPr>
         <w:pStyle w:val="Heading2"/>
       </w:pPr>
       <w:r>
-        <w:t>ndc.pdf</w:t>
+        <w:t>Canada_Canada's Enhanced NDC Submission1_FINAL EN.pdf</w:t>
       </w:r>
     </w:p>
     <w:tbl>
@@ -150,7 +178,7 @@
               <w:rPr>
                 <w:b/>
               </w:rPr>
-              <w:t>Quote</w:t>
+              <w:t>Variable Name</w:t>
             </w:r>
           </w:p>
         </w:tc>
@@ -163,7 +191,7 @@
               <w:rPr>
                 <w:b/>
               </w:rPr>
-              <w:t>Related Variables</w:t>
+              <w:t>GPT Response</w:t>
             </w:r>
           </w:p>
         </w:tc>
@@ -185,8 +213,38 @@
           </w:tcPr>
           <w:p>
             <w:r>
-              <w:t xml:space="preserve">Social Transformation, building social resilience and social capital SDG 1: End Poverty SDG 4: Quality Education SDG 5: Gender Equality SDG 2: Zero Hunger [page 8]. </w:t>
+              <w:t>1. "The Government will conduct additional GBA+ analyses for each policy and program to maximize positive benefits for those most impacted by the negative effects of climate change, including low-income Canadians, women, Indigenous communities, and people living in rural and remote areas." [page 10]</w:t>
               <w:br/>
+              <w:br/>
+              <w:t>2. "Principles of a fair recovery will be built into policy planning, similar to what was done to promote social equity in the transition away from coal-fired electricity following the recommendations of the Just Transition Task Force for Coal Power Workers and Communities." [page 22]</w:t>
+              <w:br/>
+              <w:br/>
+              <w:t>3. "JUST TRANSITION Addressing climate change requires the participation of all Canadians, as well as inclusive measures that mitigate the impacts of climate change on underrepresented and marginalized groups. Canada is committed to supporting workers and their communities as the world moves toward a low-carbon, net-zero future. At its core, the work on just transition is underpinned by a firm belief that Canada cannot reach net-zero without the participation, know-how and innovative ideas of all Canadians. People and communities must be at the heart of climate action to ensure that all Canadians are empowered to benefit from the green transformation and that no one is left behind." [page 9]</w:t>
+            </w:r>
+          </w:p>
+        </w:tc>
+      </w:tr>
+      <w:tr>
+        <w:tc>
+          <w:tcPr>
+            <w:tcW w:type="dxa" w:w="4320"/>
+          </w:tcPr>
+          <w:p>
+            <w:r>
+              <w:t>SDG 2</w:t>
+            </w:r>
+          </w:p>
+        </w:tc>
+        <w:tc>
+          <w:tcPr>
+            <w:tcW w:type="dxa" w:w="4320"/>
+          </w:tcPr>
+          <w:p>
+            <w:r>
+              <w:t>1. "Further reduce emissions in the agricultural sector by investing $165.7 million to support clean technologies in the agriculture sector, supporting on-farm climate action (e.g., improve nitrogen management, increase adoption of cover cropping) through increased investments in agricultural climate solutions, and setting a national emissions reduction target for emissions from fertilizers of 30% below 2020 levels by 2030." [page 5]</w:t>
+              <w:br/>
+              <w:br/>
+              <w:t>2. "Provide climate action programs for farmers, including the $185 million Agricultural Climate Solutions Program and the $165 million Agricultural Clean Technology Program with an additional $200 million to launch immediate, on-farm climate action, targeting projects that accelerate emission reductions by improving nitrogen management, increasing adoption of cover cropping, and normalizing rotational grazing." [page 6]</w:t>
             </w:r>
           </w:p>
         </w:tc>
@@ -211,7 +269,7 @@
         <w:pStyle w:val="Heading4"/>
       </w:pPr>
       <w:r>
-        <w:t>1 documents (19 total pages) processed in 7.13 seconds</w:t>
+        <w:t>1 documents (42 total pages) processed in 21.37 seconds</w:t>
       </w:r>
     </w:p>
     <w:sectPr>
@@ -24646,9 +24704,9 @@
 </file>
 
 <file path=customXml/itemProps2.xml><?xml version="1.0" encoding="utf-8"?>
-<ds:datastoreItem xmlns:ds="http://schemas.openxmlformats.org/officeDocument/2006/customXml" ds:itemID="{48BEEB03-5737-42AA-8E69-8B85B7C2234B}"/>
+<ds:datastoreItem xmlns:ds="http://schemas.openxmlformats.org/officeDocument/2006/customXml" ds:itemID="{BDF01809-AC16-463E-B8EF-17E4FEE0CDB2}"/>
 </file>
 
 <file path=customXml/itemProps3.xml><?xml version="1.0" encoding="utf-8"?>
-<ds:datastoreItem xmlns:ds="http://schemas.openxmlformats.org/officeDocument/2006/customXml" ds:itemID="{D4A203A7-9430-4784-8F6F-7A074D67186D}"/>
+<ds:datastoreItem xmlns:ds="http://schemas.openxmlformats.org/officeDocument/2006/customXml" ds:itemID="{41884E07-5BA2-4173-8F36-5D1B11F26D90}"/>
 </file>
</xml_diff>

<commit_message>
fine-tuning with new gpt model
</commit_message>
<xml_diff>
--- a/results.docx
+++ b/results.docx
@@ -18,7 +18,7 @@
         <w:pStyle w:val="Heading1"/>
       </w:pPr>
       <w:r>
-        <w:t>May 17, 2024</w:t>
+        <w:t>October 29, 2024</w:t>
       </w:r>
     </w:p>
     <w:p>
@@ -39,7 +39,7 @@
         <w:rPr>
           <w:i/>
         </w:rPr>
-        <w:t>Extract any quote that addresses “{variable_name}” which we define as “{variable_description}”. Only include direct quotations with the corresponding page number(s).</w:t>
+        <w:t>Extract every single quote that mentions {variable_name}. Include page number(s). Be exhaustive in your search. If the correct response includes a list of 100 quotes, then include all 100 in your response. If the correct response does not include any, do not include any quotes in your response.</w:t>
       </w:r>
     </w:p>
     <w:tbl>
@@ -101,7 +101,7 @@
           </w:tcPr>
           <w:p>
             <w:r>
-              <w:t>SDG 1</w:t>
+              <w:t>jobs</w:t>
             </w:r>
           </w:p>
         </w:tc>
@@ -110,37 +110,7 @@
             <w:tcW w:type="dxa" w:w="2880"/>
           </w:tcPr>
           <w:p>
-            <w:r>
-              <w:t>End poverty in all its forms everywhere.</w:t>
-            </w:r>
-          </w:p>
-        </w:tc>
-        <w:tc>
-          <w:tcPr>
-            <w:tcW w:type="dxa" w:w="2880"/>
-          </w:tcPr>
-          <w:p/>
-        </w:tc>
-      </w:tr>
-      <w:tr>
-        <w:tc>
-          <w:tcPr>
-            <w:tcW w:type="dxa" w:w="2880"/>
-          </w:tcPr>
-          <w:p>
-            <w:r>
-              <w:t>SDG 2</w:t>
-            </w:r>
-          </w:p>
-        </w:tc>
-        <w:tc>
-          <w:tcPr>
-            <w:tcW w:type="dxa" w:w="2880"/>
-          </w:tcPr>
-          <w:p>
-            <w:r>
-              <w:t>End hunger, achieve food security and improved nutrition and promote sustainable agriculture.</w:t>
-            </w:r>
+            <w:r/>
           </w:p>
         </w:tc>
         <w:tc>
@@ -156,7 +126,7 @@
         <w:pStyle w:val="Heading2"/>
       </w:pPr>
       <w:r>
-        <w:t>Canada_Canada's Enhanced NDC Submission1_FINAL EN.pdf</w:t>
+        <w:t>ETH-008-lt-leds-2023.pdf</w:t>
       </w:r>
     </w:p>
     <w:tbl>
@@ -178,7 +148,7 @@
               <w:rPr>
                 <w:b/>
               </w:rPr>
-              <w:t>Variable Name</w:t>
+              <w:t>Quote</w:t>
             </w:r>
           </w:p>
         </w:tc>
@@ -191,7 +161,7 @@
               <w:rPr>
                 <w:b/>
               </w:rPr>
-              <w:t>GPT Response</w:t>
+              <w:t>Relevant Quotes</w:t>
             </w:r>
           </w:p>
         </w:tc>
@@ -203,7 +173,7 @@
           </w:tcPr>
           <w:p>
             <w:r>
-              <w:t>SDG 1</w:t>
+              <w:t>jobs</w:t>
             </w:r>
           </w:p>
         </w:tc>
@@ -213,38 +183,118 @@
           </w:tcPr>
           <w:p>
             <w:r>
-              <w:t>1. "The Government will conduct additional GBA+ analyses for each policy and program to maximize positive benefits for those most impacted by the negative effects of climate change, including low-income Canadians, women, Indigenous communities, and people living in rural and remote areas." [page 10]</w:t>
+              <w:t>Here is an exhaustive list of quotes mentioning jobs, along with their respective page numbers:</w:t>
               <w:br/>
               <w:br/>
-              <w:t>2. "Principles of a fair recovery will be built into policy planning, similar to what was done to promote social equity in the transition away from coal-fired electricity following the recommendations of the Just Transition Task Force for Coal Power Workers and Communities." [page 22]</w:t>
+              <w:t>1. "The LT-LEDS proposes an economic transformation that leads to the creation of economic opportunities and green jobs though paid employment and entrepreneurship." [page 11]</w:t>
               <w:br/>
               <w:br/>
-              <w:t>3. "JUST TRANSITION Addressing climate change requires the participation of all Canadians, as well as inclusive measures that mitigate the impacts of climate change on underrepresented and marginalized groups. Canada is committed to supporting workers and their communities as the world moves toward a low-carbon, net-zero future. At its core, the work on just transition is underpinned by a firm belief that Canada cannot reach net-zero without the participation, know-how and innovative ideas of all Canadians. People and communities must be at the heart of climate action to ensure that all Canadians are empowered to benefit from the green transformation and that no one is left behind." [page 9]</w:t>
-            </w:r>
-          </w:p>
-        </w:tc>
-      </w:tr>
-      <w:tr>
-        <w:tc>
-          <w:tcPr>
-            <w:tcW w:type="dxa" w:w="4320"/>
-          </w:tcPr>
-          <w:p>
-            <w:r>
-              <w:t>SDG 2</w:t>
-            </w:r>
-          </w:p>
-        </w:tc>
-        <w:tc>
-          <w:tcPr>
-            <w:tcW w:type="dxa" w:w="4320"/>
-          </w:tcPr>
-          <w:p>
-            <w:r>
-              <w:t>1. "Further reduce emissions in the agricultural sector by investing $165.7 million to support clean technologies in the agriculture sector, supporting on-farm climate action (e.g., improve nitrogen management, increase adoption of cover cropping) through increased investments in agricultural climate solutions, and setting a national emissions reduction target for emissions from fertilizers of 30% below 2020 levels by 2030." [page 5]</w:t>
+              <w:t>2. "Further, the country’s young and growing workforce (at around 2 million per year) presents an opportunity but also strains the absorption capacity of the labor market, necessitating the creation of sufficient new and decent jobs to capitalize on its potential." [page 18]</w:t>
               <w:br/>
               <w:br/>
-              <w:t>2. "Provide climate action programs for farmers, including the $185 million Agricultural Climate Solutions Program and the $165 million Agricultural Clean Technology Program with an additional $200 million to launch immediate, on-farm climate action, targeting projects that accelerate emission reductions by improving nitrogen management, increasing adoption of cover cropping, and normalizing rotational grazing." [page 6]</w:t>
+              <w:t>3. "Maintaining macroeconomic stability, ensuring rapid and sustainable economic growth, and creating decent jobs." [page 21]</w:t>
+              <w:br/>
+              <w:br/>
+              <w:t>4. "Create 5 million new jobs in the manufacturing industry." [page 27]</w:t>
+              <w:br/>
+              <w:br/>
+              <w:t>5. "In particular, the energy sector interventions create synergies in the short, medium, and long run, given that they reduce emissions, unlock additional growth, and create employment at the same time as well as contribute to the achievement of SDGs 7 (affordable clean energy), 8 (decent work and economic growth), and 13 (climate action)." [page 29]</w:t>
+              <w:br/>
+              <w:br/>
+              <w:t>6. "Furthermore, land-based interventions are highly needed as they create a significant number of green jobs, thus contributing to enhanced reforestation and carbon sinks, an increased provision of ecosystem services, and the achievement of SDGs 8, 13, and 15 (life on land)." [page 29]</w:t>
+              <w:br/>
+              <w:br/>
+              <w:t>7. "Agriculture-related interventions—such as enhancing sustainable agriculture practices, reducing preharvested losses, expanding perennial crops, and increasing areas under irrigation schemes—modernize Ethiopia’s agriculture systems, maintain and increase the number of jobs, provide opportunities for the young rural labor force, and potentially boost agriculture exports." [page 29]</w:t>
+              <w:br/>
+              <w:br/>
+              <w:t>8. "Waste sector interventions—such as reducing waste per capita, waste at source, and wastewater emissions as well as significantly increasing the waste collection and recycling rates—provide a better quality of life for the people of Ethiopia, create more local businesses and jobs compared to the BAU scenario, improve the quality of urban areas, and reduce increased flood risk from clogged drainage systems." [page 29]</w:t>
+              <w:br/>
+              <w:br/>
+              <w:t>9. "Employment implications of the NZE pathways Along with the additional real GDP, the ambitions envisaged for the decarbonization scenarios generate additional jobs relative to the BAU scenario." [page 31]</w:t>
+              <w:br/>
+              <w:br/>
+              <w:t>10. "In the BAU scenario, total employment is projected to increase from 50.4 million jobs in 2020 to around 83.3 million jobs by 2050." [page 31]</w:t>
+              <w:br/>
+              <w:br/>
+              <w:t>11. "In the NZE scenarios, total employment in 2050 is projected to reach 85.4 million jobs (maximum ambition, +2.5% vs. BAU), 85.3 million jobs (NDC 2030, +2.4% vs. BAU), and 86.7 million jobs (late action, +4% vs. BAU)." [page 31]</w:t>
+              <w:br/>
+              <w:br/>
+              <w:t>12. "The difference in job figures between the NZE scenarios derives from the phase in of assumptions related to decarbonization, with increased effort affecting the total number of jobs provided in 2050." [page 31]</w:t>
+              <w:br/>
+              <w:br/>
+              <w:t>13. "Reduced deforestation &gt; Ecosystem services conservation &gt; Improvement of water-related ecosystem services &gt; Reduced impact of heat island effect in urban areas &gt; Income diversification (nontimber forest products) &gt; Creation of green jobs" [page 62]</w:t>
+              <w:br/>
+              <w:br/>
+              <w:t>14. "The transition toward a decarbonized economy contributes to socioeconomic development in various ways. The energy sector transition leads to lower emissions and air pollution while creating additional jobs in power generation and in the supply chain surrounding electric vehicles." [page 73]</w:t>
+              <w:br/>
+              <w:br/>
+              <w:t>15. "In addition to the jobs generated from additional capital accumulation, the LT-LEDS ambitions are projected to create jobs in green sectors (e.g., renewable power generation, sustainable agriculture, or forestry), which addresses the need for job and income generation." [page 74]</w:t>
+              <w:br/>
+              <w:br/>
+              <w:t>16. "The decarbonization ambitions are projected to increase the total number of green jobs in the Ethiopian economy and create additional green jobs relative to the BAU scenario." [page 74]</w:t>
+              <w:br/>
+              <w:br/>
+              <w:t>17. "In the BAU scenario, the number of green jobs increases from around 240,200 jobs in 2020 to 540,000 jobs in 2050." [page 74]</w:t>
+              <w:br/>
+              <w:br/>
+              <w:t>18. "In the net-zero scenarios, the number of green jobs varies according to the timing at which ambitions are implemented." [page 74]</w:t>
+              <w:br/>
+              <w:br/>
+              <w:t>19. "On average, for 2020–2050, the number of green jobs in the late action scenario is 1.32 million per year, which is 936,000 jobs more (on average) compared to the BAU scenario." [page 74]</w:t>
+              <w:br/>
+              <w:br/>
+              <w:t>20. "The NDC-aligned scenario falls between the late action and maximum ambition scenarios, regarding the number of green jobs in 2050, but provides a slightly lower number of green jobs on average for 2020–2050 compared with the two alternative scenarios." [page 75]</w:t>
+              <w:br/>
+              <w:br/>
+              <w:t>21. "The annual number of green jobs in the NDC-aligned scenario averages 1.25 million per year for 2020–2050, which is 865,400 jobs more compared to the BAU scenario." [page 75]</w:t>
+              <w:br/>
+              <w:br/>
+              <w:t>22. "Finally, in the maximum ambition scenario, the annual number of green jobs for 2020–2050 averages 1.35 million, which is 966,700 additional jobs per year compared to the BAU (on average) and the highest number of green jobs of the three net-zero scenarios simulated." [page 75]</w:t>
+              <w:br/>
+              <w:br/>
+              <w:t>23. "The share of green jobs in total employment for the selected periods is summarized in Table 5.1." [page 75]</w:t>
+              <w:br/>
+              <w:br/>
+              <w:t>24. "On average, the share of green jobs in total employment for 2020-2050 is 0.56% in the BAU scenario, 1.76% in the late action scenario, 1.78% in the NDC-aligned scenario, and 1.99% in the maximum ambition scenario." [page 75]</w:t>
+              <w:br/>
+              <w:br/>
+              <w:t>25. "Table 5.2 depicts the total number of green jobs by scenario and the number of green jobs by category for selected years." [page 75]</w:t>
+              <w:br/>
+              <w:br/>
+              <w:t>26. "The results show that the highest number of additional green jobs is created by land-based interventions (restoration and reforestation), followed by renewable energy and waste management." [page 75]</w:t>
+              <w:br/>
+              <w:br/>
+              <w:t>27. "Additionally, the number of jobs generated from waste management is also important, highlighting the benefits of additional recycling and of reducing the amount of waste landfilled, not only for emissions but also for employment generation." [page 76]</w:t>
+              <w:br/>
+              <w:br/>
+              <w:t>28. "The LT-LEDS proposes an economic transformation that will lead to the creation of economic opportunities and green jobs, through paid employment and entrepreneurship and in formal and informal sectors." [page 88]</w:t>
+              <w:br/>
+              <w:br/>
+              <w:t>29. "Presented earlier, the NDC-aligned scenario, through additional capital accumulation and job creation in green sectors, will create around 0.932 and 1.77 million green jobs in 2030 and 2050, respectively." [page 88]</w:t>
+              <w:br/>
+              <w:br/>
+              <w:t>30. "Access to green jobs and sustainable livelihoods is key to the equal distribution of co-benefits from the LT-LEDS implementation." [page 89]</w:t>
+              <w:br/>
+              <w:br/>
+              <w:t>31. "Central to the concept of “just transitions” is the preparation of the workforce for the demands of the future green labor market to ensure equal opportunities for women, men, youth, and workers currently engaged in informal and vulnerable jobs." [page 89]</w:t>
+              <w:br/>
+              <w:br/>
+              <w:t>32. "The 2050 time horizon of the LT-LEDS lends itself to addressing deeper structural barriers that will bring women and youth into sectors, high-end jobs, and viable enterprises (e.g., through technical or leadership roles in wind and solar energy, transport, or construction)." [page 89]</w:t>
+              <w:br/>
+              <w:br/>
+              <w:t>33. "This will require deliberate strategic approaches to address the barriers women face when accessing jobs and economic opportunities, including the following: &gt; Skills mismatch." [page 89]</w:t>
+              <w:br/>
+              <w:br/>
+              <w:t>34. "To maximize benefits associated with the LT-LEDS, the strategy recommends the development of a Women and Youth in Green Jobs Program, which will put forward strategic actions to overcome the barriers women and youth face to access green jobs while promoting the inclusive formalization of informal sectors." [page 90]</w:t>
+              <w:br/>
+              <w:br/>
+              <w:t>35. "The program will emphasize skills development, job security, support to entrepreneurs and women-led businesses, and promotion of social norms to change women’s participation in the green economy." [page 90]</w:t>
+              <w:br/>
+              <w:br/>
+              <w:t>36. "The Ministry of Finance’s gender-responsive budgeting will support target setting and achievement of inclusive outcomes from the LT-LEDS implementation, including the proposed Women and Youth in Green Jobs Program to maximize gender and youth co-benefits by promoting access to green jobs." [page 103]</w:t>
+              <w:br/>
+              <w:br/>
+              <w:t>37. "Importantly, the longer-term perspective of the LT-LEDS allows for discussions beyond incremental technological substitutions and innovations and considers larger-scale transformational changes. The LT-LEDS could provide evidence-based, long-term planning for decarbonizing, climate proofing, and modernizing key Ethiopian economic sectors while ensuring a just transition and the creation of economic and decent job opportunities." [page 13]</w:t>
             </w:r>
           </w:p>
         </w:tc>
@@ -269,7 +319,7 @@
         <w:pStyle w:val="Heading4"/>
       </w:pPr>
       <w:r>
-        <w:t>1 documents (42 total pages) processed in 21.37 seconds</w:t>
+        <w:t>1 documents (108 total pages) processed in 34.34 seconds</w:t>
       </w:r>
     </w:p>
     <w:sectPr>
@@ -24695,6 +24745,17 @@
 </FormTemplates>
 </file>
 
+<file path=customXml/item4.xml><?xml version="1.0" encoding="utf-8"?>
+<p:properties xmlns:p="http://schemas.microsoft.com/office/2006/metadata/properties" xmlns:xsi="http://www.w3.org/2001/XMLSchema-instance" xmlns:pc="http://schemas.microsoft.com/office/infopath/2007/PartnerControls">
+  <documentManagement>
+    <lcf76f155ced4ddcb4097134ff3c332f xmlns="94864951-cc2a-4c4a-8fa2-f3a679f5c4a6">
+      <Terms xmlns="http://schemas.microsoft.com/office/infopath/2007/PartnerControls"/>
+    </lcf76f155ced4ddcb4097134ff3c332f>
+    <TaxCatchAll xmlns="216db9f6-96b7-419e-88f0-56607c0c6c2f" xsi:nil="true"/>
+  </documentManagement>
+</p:properties>
+</file>
+
 <file path=customXml/itemProps1.xml><?xml version="1.0" encoding="utf-8"?>
 <ds:datastoreItem xmlns:ds="http://schemas.openxmlformats.org/officeDocument/2006/customXml" ds:itemID="{EF278816-EC6F-A645-907D-7F25AECB1D4A}">
   <ds:schemaRefs>
@@ -24704,9 +24765,13 @@
 </file>
 
 <file path=customXml/itemProps2.xml><?xml version="1.0" encoding="utf-8"?>
-<ds:datastoreItem xmlns:ds="http://schemas.openxmlformats.org/officeDocument/2006/customXml" ds:itemID="{BDF01809-AC16-463E-B8EF-17E4FEE0CDB2}"/>
+<ds:datastoreItem xmlns:ds="http://schemas.openxmlformats.org/officeDocument/2006/customXml" ds:itemID="{B8F7491B-3393-4412-BBC1-511417F0138F}"/>
 </file>
 
 <file path=customXml/itemProps3.xml><?xml version="1.0" encoding="utf-8"?>
-<ds:datastoreItem xmlns:ds="http://schemas.openxmlformats.org/officeDocument/2006/customXml" ds:itemID="{41884E07-5BA2-4173-8F36-5D1B11F26D90}"/>
+<ds:datastoreItem xmlns:ds="http://schemas.openxmlformats.org/officeDocument/2006/customXml" ds:itemID="{A855623B-4992-4C86-B8A6-2895A036A0D3}"/>
+</file>
+
+<file path=customXml/itemProps4.xml><?xml version="1.0" encoding="utf-8"?>
+<ds:datastoreItem xmlns:ds="http://schemas.openxmlformats.org/officeDocument/2006/customXml" ds:itemID="{6CEAD4B0-C5D6-480B-9AA4-D6A40D2475B2}"/>
 </file>
</xml_diff>

<commit_message>
break up long texts
</commit_message>
<xml_diff>
--- a/results.docx
+++ b/results.docx
@@ -18,7 +18,7 @@
         <w:pStyle w:val="Heading1"/>
       </w:pPr>
       <w:r>
-        <w:t>December 04, 2024</w:t>
+        <w:t>December 11, 2024</w:t>
       </w:r>
     </w:p>
     <w:p>
@@ -125,174 +125,18 @@
     </w:tbl>
     <w:p>
       <w:pPr>
-        <w:pStyle w:val="Heading2"/>
+        <w:pStyle w:val="Heading4"/>
       </w:pPr>
       <w:r>
-        <w:t>ETH-008-lt-leds-2023.pdf</w:t>
+        <w:t>1 documents (0 total pages) processed in 3.96 seconds</w:t>
       </w:r>
     </w:p>
-    <w:tbl>
-      <w:tblPr>
-        <w:tblW w:type="auto" w:w="0"/>
-        <w:tblLook w:firstColumn="1" w:firstRow="1" w:lastColumn="0" w:lastRow="0" w:noHBand="0" w:noVBand="1" w:val="04A0"/>
-      </w:tblPr>
-      <w:tblGrid>
-        <w:gridCol w:w="4320"/>
-        <w:gridCol w:w="4320"/>
-      </w:tblGrid>
-      <w:tr>
-        <w:tc>
-          <w:tcPr>
-            <w:tcW w:type="dxa" w:w="4320"/>
-          </w:tcPr>
-          <w:p>
-            <w:r>
-              <w:rPr>
-                <w:b/>
-              </w:rPr>
-              <w:t>Variable</w:t>
-            </w:r>
-          </w:p>
-        </w:tc>
-        <w:tc>
-          <w:tcPr>
-            <w:tcW w:type="dxa" w:w="4320"/>
-          </w:tcPr>
-          <w:p>
-            <w:r>
-              <w:rPr>
-                <w:b/>
-              </w:rPr>
-              <w:t>Relevant Quotes</w:t>
-            </w:r>
-          </w:p>
-        </w:tc>
-      </w:tr>
-      <w:tr>
-        <w:tc>
-          <w:tcPr>
-            <w:tcW w:type="dxa" w:w="4320"/>
-          </w:tcPr>
-          <w:p>
-            <w:r>
-              <w:t>SDG 1</w:t>
-            </w:r>
-          </w:p>
-        </w:tc>
-        <w:tc>
-          <w:tcPr>
-            <w:tcW w:type="dxa" w:w="4320"/>
-          </w:tcPr>
-          <w:p>
-            <w:r>
-              <w:t>1. "Addressing gender and social inclusion considerations during the implementation of the measures envisaged under the LT-LEDS will be critical to maximize co-benefits of the strategy and ensure that the strategy contributes to the country’s national and international commitments on gender equality, including the achievement of the SDGs (SDG 1 on poverty eradication and SDG 5 on gender equality) and the empowerment of youth and women." [page 88]</w:t>
-            </w:r>
-          </w:p>
-        </w:tc>
-      </w:tr>
-      <w:tr>
-        <w:tc>
-          <w:tcPr>
-            <w:tcW w:type="dxa" w:w="4320"/>
-          </w:tcPr>
-          <w:p/>
-        </w:tc>
-        <w:tc>
-          <w:tcPr>
-            <w:tcW w:type="dxa" w:w="4320"/>
-          </w:tcPr>
-          <w:p/>
-        </w:tc>
-      </w:tr>
-    </w:tbl>
-    <w:p>
-      <w:pPr>
-        <w:pStyle w:val="Heading2"/>
-      </w:pPr>
-      <w:r>
-        <w:t>IRL-003-lt-leds-2023.pdf</w:t>
-      </w:r>
-    </w:p>
-    <w:tbl>
-      <w:tblPr>
-        <w:tblW w:type="auto" w:w="0"/>
-        <w:tblLook w:firstColumn="1" w:firstRow="1" w:lastColumn="0" w:lastRow="0" w:noHBand="0" w:noVBand="1" w:val="04A0"/>
-      </w:tblPr>
-      <w:tblGrid>
-        <w:gridCol w:w="4320"/>
-        <w:gridCol w:w="4320"/>
-      </w:tblGrid>
-      <w:tr>
-        <w:tc>
-          <w:tcPr>
-            <w:tcW w:type="dxa" w:w="4320"/>
-          </w:tcPr>
-          <w:p>
-            <w:r>
-              <w:rPr>
-                <w:b/>
-              </w:rPr>
-              <w:t>Variable</w:t>
-            </w:r>
-          </w:p>
-        </w:tc>
-        <w:tc>
-          <w:tcPr>
-            <w:tcW w:type="dxa" w:w="4320"/>
-          </w:tcPr>
-          <w:p>
-            <w:r>
-              <w:rPr>
-                <w:b/>
-              </w:rPr>
-              <w:t>Relevant Quotes</w:t>
-            </w:r>
-          </w:p>
-        </w:tc>
-      </w:tr>
-      <w:tr>
-        <w:tc>
-          <w:tcPr>
-            <w:tcW w:type="dxa" w:w="4320"/>
-          </w:tcPr>
-          <w:p>
-            <w:r>
-              <w:t>SDG 1</w:t>
-            </w:r>
-          </w:p>
-        </w:tc>
-        <w:tc>
-          <w:tcPr>
-            <w:tcW w:type="dxa" w:w="4320"/>
-          </w:tcPr>
-          <w:p>
-            <w:r>
-              <w:t>The provided text does not contain any direct quotations that specifically address “SDG 1” defined as “End poverty in all its forms everywhere.”</w:t>
-            </w:r>
-          </w:p>
-        </w:tc>
-      </w:tr>
-      <w:tr>
-        <w:tc>
-          <w:tcPr>
-            <w:tcW w:type="dxa" w:w="4320"/>
-          </w:tcPr>
-          <w:p/>
-        </w:tc>
-        <w:tc>
-          <w:tcPr>
-            <w:tcW w:type="dxa" w:w="4320"/>
-          </w:tcPr>
-          <w:p/>
-        </w:tc>
-      </w:tr>
-    </w:tbl>
     <w:p>
       <w:pPr>
         <w:pStyle w:val="Heading4"/>
       </w:pPr>
       <w:r>
-        <w:t>2 documents (198 total pages) processed in 9.93 seconds</w:t>
+        <w:t>Unable to process the following PDFs: ['C:\\Users\\WILLIA~1\\AppData\\Local\\Temp\\tmpysbn1gdd\\doc\\8. Twelfth Plan Document.pdf']</w:t>
       </w:r>
     </w:p>
     <w:sectPr>
@@ -24738,13 +24582,13 @@
 </file>
 
 <file path=customXml/itemProps2.xml><?xml version="1.0" encoding="utf-8"?>
-<ds:datastoreItem xmlns:ds="http://schemas.openxmlformats.org/officeDocument/2006/customXml" ds:itemID="{DAAD9CF1-02CE-4FCC-A500-36C3D4067865}"/>
+<ds:datastoreItem xmlns:ds="http://schemas.openxmlformats.org/officeDocument/2006/customXml" ds:itemID="{3274C3AA-E8DA-4EB0-A3AF-80410F05BE60}"/>
 </file>
 
 <file path=customXml/itemProps3.xml><?xml version="1.0" encoding="utf-8"?>
-<ds:datastoreItem xmlns:ds="http://schemas.openxmlformats.org/officeDocument/2006/customXml" ds:itemID="{557F1C90-CE7E-4A72-AE94-F5266CA7A422}"/>
+<ds:datastoreItem xmlns:ds="http://schemas.openxmlformats.org/officeDocument/2006/customXml" ds:itemID="{C908AE07-477A-479D-8F5B-3319BFCE5062}"/>
 </file>
 
 <file path=customXml/itemProps4.xml><?xml version="1.0" encoding="utf-8"?>
-<ds:datastoreItem xmlns:ds="http://schemas.openxmlformats.org/officeDocument/2006/customXml" ds:itemID="{970F3397-6F77-4CEA-B266-B775B3D5F901}"/>
+<ds:datastoreItem xmlns:ds="http://schemas.openxmlformats.org/officeDocument/2006/customXml" ds:itemID="{6FE94A21-D2D6-4242-B41A-3D2A7E51624B}"/>
 </file>
</xml_diff>

<commit_message>
fix typo and re-add cache
</commit_message>
<xml_diff>
--- a/results.docx
+++ b/results.docx
@@ -18,7 +18,7 @@
         <w:pStyle w:val="Heading1"/>
       </w:pPr>
       <w:r>
-        <w:t>December 11, 2024</w:t>
+        <w:t>December 12, 2024</w:t>
       </w:r>
     </w:p>
     <w:p>
@@ -39,7 +39,7 @@
         <w:rPr>
           <w:i/>
         </w:rPr>
-        <w:t>Extract any quote that addresses “{variable_name}” which we define as “{variable_description}”. Only include direct quotations with the corresponding page number(s).</w:t>
+        <w:t>Extract any quote that addresses {variable_name}.</w:t>
       </w:r>
     </w:p>
     <w:tbl>
@@ -110,9 +110,7 @@
             <w:tcW w:type="dxa" w:w="2880"/>
           </w:tcPr>
           <w:p>
-            <w:r>
-              <w:t>End poverty in all its forms everywhere.</w:t>
-            </w:r>
+            <w:r/>
           </w:p>
         </w:tc>
         <w:tc>
@@ -128,7 +126,7 @@
         <w:pStyle w:val="Heading2"/>
       </w:pPr>
       <w:r>
-        <w:t>8. Twelfth Plan Document.pdf (1 of 3)</w:t>
+        <w:t>KEN-003-integrated-national-energy-framework.pdf</w:t>
       </w:r>
     </w:p>
     <w:tbl>
@@ -185,468 +183,7 @@
           </w:tcPr>
           <w:p>
             <w:r>
-              <w:t>1. "Among the important areas under the 2030 Agenda are eradicating hardcore poverty; building a peaceful, just and inclusive society; creating conditions for sustainable, inclusive and sustained economic growth; providing decent work for all; ensuring protection of the environment and natural resources; as well as promoting shared prosperity." [page 24]</w:t>
-              <w:br/>
-              <w:br/>
-              <w:t>2. "Addressing poverty holistically and uplifting the standard of living of the rakyat is one of the game changers in strengthening inclusivity and uplifting the livelihood especially of the hardcore poor, B40 and vulnerable groups." [page 32]</w:t>
-              <w:br/>
-              <w:br/>
-              <w:t>3. "Localising poverty solution at the grassroot level. Exploring the possibility of introducing dedicated tax as a financing source for poverty alleviation programmes." [page 150]</w:t>
-              <w:br/>
-              <w:br/>
-              <w:t>4. "Formulating poverty policies based on data-driven approach. Integrating and centralising the database on poverty. Enhancing bottom-up approach programmes." [page 150]</w:t>
-              <w:br/>
-              <w:br/>
-              <w:t>5. "In this regard, the Government aims to address the following issues: Pockets of hardcore poverty in rural and urban areas." [page 150]</w:t>
-              <w:br/>
-              <w:br/>
-              <w:t>6. "Game Changer VI: Transforming the Approach in Eradicating Hardcore Poverty In addressing hardcore poverty, all poor Malaysians irrespective of gender, ethnicity, socioeconomic status and location will be supported." [page 36]</w:t>
-              <w:br/>
-              <w:br/>
-              <w:t>7. "The implementation of these initiatives will ensure that hardcore poverty is eliminated by 2025 while all Malaysians enjoy a decent standard of living." [page 36]</w:t>
-              <w:br/>
-              <w:br/>
-              <w:t>8. "Addressing poverty as well as narrowing disparities among low income groups, inequitable Bumiputera socioeconomic outcomes, the low socioeconomic development of Orang Asli and social deprivation of specific target groups will be emphasised." [page 32]</w:t>
-              <w:br/>
-              <w:br/>
-              <w:t>9. "These initiatives include establishing dedicated poverty units at the Federal and district levels as well as integrating and centralising a database on poverty." [page 36]</w:t>
-              <w:br/>
-              <w:br/>
-              <w:t>10. "Twelfth Malaysia Plan, 2021-2025 Theme 2: Strengthening Security, Wellbeing and Inclusivity T2-8 How will this be achieved? Why eradicating hardcore poverty is critical to Malaysia?" [page 149]</w:t>
-              <w:br/>
-              <w:br/>
-              <w:t>11. "A more effective mechanism of eliminating hardcore poverty will encompass the following: Establishing dedicated poverty units at Federal and district levels." [page 150]</w:t>
-              <w:br/>
-              <w:br/>
-              <w:t>12. "Reduced inequalities among the rakyat, including Bumiputera which constitutes the majority of the poorest group. Game Changer VI Transforming the Approach in Eradicating Hardcore Poverty" [page 150]</w:t>
-              <w:br/>
-              <w:br/>
-              <w:t>13. "Zakat and waqf as well as contributions from GLC, private entities and individuals will be considered. Zero hardcore poverty by 2025." [page 150]</w:t>
-              <w:br/>
-              <w:br/>
-              <w:t>14. "Accelerated GDP growth of the six less developed states. Lower incidence of poverty from 5.6% in 2019 to 3.7% in 2025." [page 151]</w:t>
-              <w:br/>
-              <w:br/>
-              <w:t>15. "The possibility of introducing a dedicated tax to finance poverty alleviation programmes will be explored." [page 36]</w:t>
-              <w:br/>
-              <w:br/>
-              <w:t>16. "In addition, emphasis will be on addressing poverty, disparities in the B40 group, inequitable Bumiputera socioeconomic outcomes, the low socioeconomic development of Orang Asli and social deprivation of specific target groups." [page 144]</w:t>
-              <w:br/>
-              <w:br/>
-              <w:t>17. "This measure is in line with the Government’s aspiration in ensuring that no one is left behind or neglected in development." [page 7]</w:t>
-              <w:br/>
-              <w:br/>
-              <w:t>18. "Sustainable economic growth will be accompanied by fair, equitable and inclusive economic distribution across all income groups, ethnicities and regions in order to provide a decent standard of living for all Malaysians." [page 31]</w:t>
-              <w:br/>
-              <w:br/>
-              <w:t>19. "Bold and radical initiatives on a need basis will be introduced to support the hardcore poor and poor among the B1." [page 36]</w:t>
-              <w:br/>
-              <w:br/>
-              <w:t>20. "Specific focus will be given to the hardcore poor and poor in the bottom 10% household income decile group (B1)." [page 22]</w:t>
-              <w:br/>
-              <w:br/>
-              <w:t>21. "The country is also confronted with the task of addressing poverty and inequality as well as raising the standard of living of the B40 and M40 in a more targeted manner while narrowing the development gap between regions." [page 34]</w:t>
-              <w:br/>
-              <w:br/>
-              <w:t>22. "As the successor to Vision 2020, WKB 2030 aims to provide an enhanced standard of living for all by 2030 with three objectives, which are attaining development for all, addressing wealth and income disparities as well as making Malaysia a united, prosperous and dignified nation." [page 24]</w:t>
-              <w:br/>
-              <w:br/>
-              <w:t>23. "The Twelfth Plan will address the plight of all Malaysians, irrespective of gender, ethnicity, socioeconomic status and location." [page 22]</w:t>
-              <w:br/>
-              <w:br/>
-              <w:t>24. "High incidence of poverty among Bumiputera, including Orang Asli and communities living in remote areas." [page 150]</w:t>
-              <w:br/>
-              <w:br/>
-              <w:t>25. "The Twelfth Plan is aligned to the 2030 Agenda, representing Malaysia’s commitment in implementing the 17 SDGs. This is reflected in the policies, programmes and projects in the Twelfth Plan." [page 24]</w:t>
-              <w:br/>
-              <w:br/>
-              <w:t>26. "The incidence of absolute poverty declined from 16.5% in 1989 based on the 1977 Poverty Line Income (PLI) methodology to 5.6% in 2019 based on the 2019 PLI methodology." [page 25]</w:t>
-              <w:br/>
-              <w:br/>
-              <w:t>27. "The incidence of multidimensional poverty among households, as measured by the Multidimensional Poverty Index1 (MPI) also declined from 0.015 in 2016 to 0.011 in 2019." [page 28]</w:t>
-              <w:br/>
-              <w:br/>
-              <w:t>28. "The Twelfth Plan is anchored on three key themes focusing on resetting the economy, strengthening security, wellbeing and inclusivity as well as advancing sustainability." [page 31]</w:t>
-              <w:br/>
-              <w:br/>
-              <w:t>29. "The successful implementation of the Twelfth Plan will result in shared prosperity, enhance inclusivity and pave the way for a more sustainable Malaysia for future generations." [page 23]</w:t>
-              <w:br/>
-              <w:br/>
-              <w:t>30. "The relatively high economic growth resulted in the improved wellbeing of the rakyat and narrowed income inequality." [page 22]</w:t>
-            </w:r>
-          </w:p>
-        </w:tc>
-      </w:tr>
-      <w:tr>
-        <w:tc>
-          <w:tcPr>
-            <w:tcW w:type="dxa" w:w="4320"/>
-          </w:tcPr>
-          <w:p/>
-        </w:tc>
-        <w:tc>
-          <w:tcPr>
-            <w:tcW w:type="dxa" w:w="4320"/>
-          </w:tcPr>
-          <w:p/>
-        </w:tc>
-      </w:tr>
-    </w:tbl>
-    <w:p>
-      <w:pPr>
-        <w:pStyle w:val="Heading2"/>
-      </w:pPr>
-      <w:r>
-        <w:t>8. Twelfth Plan Document.pdf (1 of 3) (2 of 3)</w:t>
-      </w:r>
-    </w:p>
-    <w:tbl>
-      <w:tblPr>
-        <w:tblW w:type="auto" w:w="0"/>
-        <w:tblLook w:firstColumn="1" w:firstRow="1" w:lastColumn="0" w:lastRow="0" w:noHBand="0" w:noVBand="1" w:val="04A0"/>
-      </w:tblPr>
-      <w:tblGrid>
-        <w:gridCol w:w="4320"/>
-        <w:gridCol w:w="4320"/>
-      </w:tblGrid>
-      <w:tr>
-        <w:tc>
-          <w:tcPr>
-            <w:tcW w:type="dxa" w:w="4320"/>
-          </w:tcPr>
-          <w:p>
-            <w:r>
-              <w:rPr>
-                <w:b/>
-              </w:rPr>
-              <w:t>Variable</w:t>
-            </w:r>
-          </w:p>
-        </w:tc>
-        <w:tc>
-          <w:tcPr>
-            <w:tcW w:type="dxa" w:w="4320"/>
-          </w:tcPr>
-          <w:p>
-            <w:r>
-              <w:rPr>
-                <w:b/>
-              </w:rPr>
-              <w:t>Relevant Quotes</w:t>
-            </w:r>
-          </w:p>
-        </w:tc>
-      </w:tr>
-      <w:tr>
-        <w:tc>
-          <w:tcPr>
-            <w:tcW w:type="dxa" w:w="4320"/>
-          </w:tcPr>
-          <w:p>
-            <w:r>
-              <w:t>SDG 1</w:t>
-            </w:r>
-          </w:p>
-        </w:tc>
-        <w:tc>
-          <w:tcPr>
-            <w:tcW w:type="dxa" w:w="4320"/>
-          </w:tcPr>
-          <w:p>
-            <w:r>
-              <w:t>1. "This is important to ensure all poverty alleviation outcomes are realised." [page 206]</w:t>
-              <w:br/>
-              <w:br/>
-              <w:t>2. "In this regard, concerted efforts will be undertaken in further reducing hardcore poverty incidence, achieving equitability for all, while addressing current and future challenges, including the impact of COVID-19 pandemic." [page 186]</w:t>
-              <w:br/>
-              <w:br/>
-              <w:t>3. "The implementation of these strategies will ensure hardcore poverty is eliminated by 2025." [page 204]</w:t>
-              <w:br/>
-              <w:br/>
-              <w:t>4. "Poverty eradication programmes will be undertaken through coordinated efforts within the public sector, between the public and private sectors, CSOs and communities with special attention given to the poorest districts and locations in urban and rural areas." [page 204]</w:t>
-              <w:br/>
-              <w:br/>
-              <w:t>5. "The Twelfth Plan lays emphasis on addressing poverty and inclusivity consistent with the principle of leaving no one behind, in achieving a decent standard of living and ensuring social justice." [page 186]</w:t>
-              <w:br/>
-              <w:br/>
-              <w:t>6. "Alleviating Poverty through the Provision of Basic Infrastructure and Services Poverty alleviation programmes will be enhanced to uplift the wellbeing of poor households." [page 274]</w:t>
-              <w:br/>
-              <w:br/>
-              <w:t>7. "Promoting a Whole-of-Nation Approach in Addressing Poverty The private sector will be encouraged to offer structured and targeted assistance to poor households by providing scholarships and training, entrepreneurship and job opportunities as well as organising public benefit programmes through in situ development." [page 205]</w:t>
-              <w:br/>
-              <w:br/>
-              <w:t>8. "Strategy A2 Improving Access to Essential Services Improving access to essential services is key in addressing poverty." [page 205]</w:t>
-              <w:br/>
-              <w:br/>
-              <w:t>9. "Since the Second Malaysia Plan, reducing hardcore poverty and improving the wellbeing of all Malaysians irrespective of gender, ethnicity, socioeconomic status and location have been priorities in development planning." [page 186]</w:t>
-              <w:br/>
-              <w:br/>
-              <w:t>10. "Twelfth Malaysia Plan, 2021-2025 Chapter 5: Addressing Poverty and Building an Inclusive Society 5-36 Priority Area F Empowering Specific Target Groups Synergistic efforts will be mobilised in empowering specific target groups to improve their wellbeing and achieve a higher standard of living based on the principle of leaving no one behind." [page 220]</w:t>
-              <w:br/>
-              <w:br/>
-              <w:t>11. "Twelfth Malaysia Plan, 2021-2025 Chapter 5: Addressing Poverty and Building an Inclusive Society 5-20 Increasing Income of the Poor Improving Access to Essential Services Uplifting Standard of Living of the Poor Addressing Quality of Life of Urban Poor Strengthening Service Delivery Mechanism Narrowing Household Income Inequality Priority Area A Addressing Poverty and Narrowing Inequality from a Multidimensional Perspective Poverty and inequality need to be addressed from a multidimensional perspective." [page 204]</w:t>
-              <w:br/>
-              <w:br/>
-              <w:t>12. "Twelfth Malaysia Plan, 2021-2025 Chapter 5: Addressing Poverty and Building an Inclusive Society 5-22 Strategy A3 Uplifting Standard of Living of the Poor Efforts will be intensified to uplift the living standard of the poor." [page 206]</w:t>
-              <w:br/>
-              <w:br/>
-              <w:t>13. "The strategies include improving access to essential services, increasing income and uplifting the standard of living of the poor, addressing urban poverty, strengthening the service delivery mechanism and narrowing household inequality." [page 204]</w:t>
-              <w:br/>
-              <w:br/>
-              <w:t>14. "Improving Poverty Measurement and Policy Implementation The measurement of poverty will be continuously improved in ensuring the effectiveness of poverty alleviation initiatives." [page 208]</w:t>
-              <w:br/>
-              <w:br/>
-              <w:t>15. "In addition, efforts will be undertaken to improve access to basic services such as education, healthcare, housing and social protection." [page 208]</w:t>
-              <w:br/>
-              <w:br/>
-              <w:t>16. "Holistic efforts and integrated implementation in addressing poverty and building an inclusive society will steer Malaysia to become a developed, inclusive and prosperous nation by 2030." [page 223]</w:t>
-              <w:br/>
-              <w:br/>
-              <w:t>17. "The unit will function as the central body to plan, coordinate, implement and monitor measures in poverty alleviation." [page 206]</w:t>
-              <w:br/>
-              <w:br/>
-              <w:t>18. "However, there are still issues and challenges that need to be addressed in achieving inclusivity for all. Apart from income, other dimensions of poverty also need to be addressed." [page 186]</w:t>
-              <w:br/>
-              <w:br/>
-              <w:t>19. "The possibility of introducing dedicated tax to finance poverty alleviation programmes will be explored." [page 206]</w:t>
-              <w:br/>
-              <w:br/>
-              <w:t>20. "During the Twelfth Plan period, more emphasis will be given towards efforts in addressing poverty and strengthening inclusivity, as well as in achieving a decent standard of living and social justice." [page 223]</w:t>
-              <w:br/>
-              <w:br/>
-              <w:t>21. "Local authorities and community leaders will also be empowered to identify and alleviate pockets of poverty at the community level." [page 208]</w:t>
-              <w:br/>
-              <w:br/>
-              <w:t>22. "In this regard, a special unit staffed by competent personnel will be established to address poverty in a holistic manner." [page 206]</w:t>
-              <w:br/>
-              <w:br/>
-              <w:t>23. "According to DOSM, the incidence of absolute poverty increased to 8.4% in 20205 arising from the COVID-19 pandemic." [page 189]</w:t>
-              <w:br/>
-              <w:br/>
-              <w:t>24. "5-11 Twelft h Malaysia Plan, 2021-2025 Chapter 5: Addressing Poverty and Building an Inclusive Society The Wellbeing of Specific Target Groups The wellbeing of specific target groups comprising children, youth, women, older persons, PWDs and family continued to be given priority." [page 195]</w:t>
-              <w:br/>
-              <w:br/>
-              <w:t>25. "Big data analytics and data-driven policies will also be adopted in enhancing poverty eradication initiatives." [page 208]</w:t>
-              <w:br/>
-              <w:br/>
-              <w:t>26. "5-21 Twelfth Malaysia Plan, 2021-2025 Chapter 5: Addressing Poverty and Building an Inclusive Society Strategy A1 Increasing Income of the Poor Uplifting and Diversifying Income Existing social welfare programmes for the hardcore poor and poor will be enhanced." [page 205]</w:t>
-              <w:br/>
-              <w:br/>
-              <w:t>27. "Strategy A4 Addressing Quality of Life of Urban Poor Efforts to address urban poverty will focus on improving access to social support in maintaining a certain level of quality of life and uplift the wellbeing of urban poor communities." [page 206]</w:t>
-              <w:br/>
-              <w:br/>
-              <w:t>28. "These efforts include improving basic amenities and infrastructure as well as upgrading the living conditions of the poor." [page 206]</w:t>
-              <w:br/>
-              <w:br/>
-              <w:t>29. "Productive welfare programmes, including entrepreneurship and micro financing will be intensified to provide economic opportunities for the poor." [page 205]</w:t>
-              <w:br/>
-              <w:br/>
-              <w:t>30. "Addressing Poverty and Diversifying Sources of Income Strengthening Anak Negeri Sabah and Bumiputera Sarawak Socioeconomic Development Strategy D1 Strategy D2 Strategy D1 Addressing Poverty and Diversifying Sources of Income Efforts to address poverty, as well as increase and diversify sources of income will be intensified." [page 274]</w:t>
-              <w:br/>
-              <w:br/>
-              <w:t>31. "Initiatives to reduce inequality include addressing the rising cost of living and increasing purchasing power as well as strengthening social protection." [page 208]</w:t>
-              <w:br/>
-              <w:br/>
-              <w:t>32. "Concerted efforts will be geared towards addressing poverty, increasing income and the standard of living of the B40, supporting the M40 and achieving an equitable outcome for Bumiputera." [page 200]</w:t>
-              <w:br/>
-              <w:br/>
-              <w:t>33. "Way Forward: Twelfth Malaysia Plan, 2021-2025 Moving forward, the Twelfth Plan will focus on addressing poverty and building an inclusive society to achieve a decent standard of living and social justice." [page 200]</w:t>
-              <w:br/>
-              <w:br/>
-              <w:t>34. "The incidence of poverty in both states will be reduced through programmes and projects that focus on income-generating activities." [page 274]</w:t>
-              <w:br/>
-              <w:br/>
-              <w:t>35. "5-17 Twelft h Malaysia Plan, 2021-2025 Chapter 5: Addressing Poverty and Building an Inclusive Society Strategy A1 Increasing Income of the Poor Strategy A2 Improving Access to Essential Services Strategy A3 Uplifting Standard of Living of the Poor Strategy A4 Addressing Quality of Life of Urban Poor Strategy A5 Strengthening Service Delivery Mechanism Strategy A6 Narrowing Household Income Inequality Strategy D1 Accelerating Bumiputera Socioeconomic Development Strategy D2 Improving Governance and Strengthening Service Delivery Strategy D3 Strengthening Education and Empowering Human Capital Strategy D4 Increasing the Resilience and Sustainability of Bumiputera Businesses Strategy D5 Increasing Bumiputera Wealth Creation Strategy D6 Optimising Malay Reserve Land and Waqf Instruments Strategy D7 Ensuring Sustainable Corporate Equity Ownership Strategy F1 Advancing Children Wellbeing Strategy F2 Building Dynamic, Resilient and Competitive Youth Strategy F3 Empowering the Role of Women Strategy F4 Increasing the Wellbeing of Aged Population Strategy F5 Empowering Persons with Disabilities Strategy F6 Strengthening the Family Institution Strategy B1 Increasing B40 Income and Redefining Income Group Category Strategy B2 Improving Access to Basic Services for the B40 Strategy B3 Elevating Socioeconomic Status of Low-Income Chinese and Indian Households Strategy C1 Boosting Income of the M40 Strategy C2 Improving Access to Quality and Affordable Education Strategy C3 Encouraging Health and Employment Protection Strategy C4 Increasing M40 Housing Ownership Way Forward: Twelft h Malaysia Plan, 2021-2025 Addressing Poverty and Building an Inclusive Society Priority Area A Addressing Poverty and Narrowing Inequality from a Multidimensional Perspective Priority Area D Achieving an Equitable Outcome for Bumiputera Priority Area E Enhancing Development of Orang Asli Community Priority Area F Empowering Specific Target Groups Priority Area C Supporting the M40 towards Equitable Society Priority Area B Empowering B40 Strategy E1 Strengthening Education as a Catalyst for Development Strategy E2 Accelerating Socioeconomic Development of Orang Asli" [page 201]</w:t>
-              <w:br/>
-              <w:br/>
-              <w:t>36. "Measures will focus on education and training, entrepreneurship, social protection for all households, particularly the poor, B40, M40, Bumiputera, Orang Asli and specific target groups." [page 223]</w:t>
-              <w:br/>
-              <w:br/>
-              <w:t>37. "In uplifting the standard of living, the provision of basic infrastructure and services including roads, treated water, electricity and broadband connectivity will be enhanced." [page 274]</w:t>
-              <w:br/>
-              <w:br/>
-              <w:t>38. "These initiatives are expected to raise the income and standard of living of the poor households regardless of ethnicity, B40, M402, Bumiputera and Orang Asli as well as to empower specific target groups." [page 186]</w:t>
-              <w:br/>
-              <w:br/>
-              <w:t>39. "5-35 Twelfth Malaysia Plan, 2021-2025 Chapter 5: Addressing Poverty and Building an Inclusive Society Increasing Income of Orang Asli Poverty eradication programmes will focus on income-generating activities." [page 219]</w:t>
-              <w:br/>
-              <w:br/>
-              <w:t>40. "Designated government officials at the local level will be assigned to coordinate and implement the grassroots approach to ensure the success of poverty alleviation initiatives." [page 208]</w:t>
-              <w:br/>
-              <w:br/>
-              <w:t>41. "In this regard, measures to alleviate poverty and strengthen Bumiputera socioeconomic development will be escalated." [page 274]</w:t>
-              <w:br/>
-              <w:br/>
-              <w:t>42. "Increasing and Diversifying Income Access to entrepreneurship training and microfinancing will be expanded to increase and diversify income of the urban poor." [page 206]</w:t>
-              <w:br/>
-              <w:br/>
-              <w:t>43. "The Multidimensional Poverty Index (MPI) is a broader measurement involving income and non-monetary aspects, namely health, education and basic amenities." [page 190]</w:t>
-              <w:br/>
-              <w:br/>
-              <w:t>44. "Among the factors contributing to poverty are low level of education, lack of access to basic infrastructure facilities and dependence on a single source of income." [page 197]</w:t>
-              <w:br/>
-              <w:br/>
-              <w:t>45. "Examples of Basic DE projects are construction of schools, hospitals, roads, industrial areas and poverty eradication programmes." [page 241]</w:t>
-              <w:br/>
-              <w:br/>
-              <w:t>46. "These initiatives will promote inclusive development and enhance the socioeconomic status of the Orang Asli community." [page 218]</w:t>
-              <w:br/>
-              <w:br/>
-              <w:t>47. "Specific target groups such as women and children, persons with disabilities (PWDs) and older persons4 were also given priority in improving their wellbeing." [page 187]</w:t>
-              <w:br/>
-              <w:br/>
-              <w:t>48. "Steps will be taken to provide early childhood education for all, while efforts will be intensified to ensure children from poor families will complete compulsory schooling of 11 years." [page 205]</w:t>
-              <w:br/>
-              <w:br/>
-              <w:t>49. "These measures will increase employment opportunities, improve income and ultimately reduce absolute poverty in Sabah and Sarawak." [page 272]</w:t>
-              <w:br/>
-              <w:br/>
-              <w:t>50. "These initiatives will create socioeconomic opportunities for the rural population and improve rural-urban linkages, thus narrowing the development gap." [page 245]</w:t>
-              <w:br/>
-              <w:br/>
-              <w:t>51. "These efforts will contribute towards the overall wellbeing of the people and improve environmental quality." [page 244]</w:t>
-              <w:br/>
-              <w:br/>
-              <w:t>52. "5-13 Twelfth Malaysia Plan, 2021-2025 Chapter 5: Addressing Poverty and Building an Inclusive Society Wide Disparities in the B40 Group The diverse characteristics of the B40 pose complex challenges." [page 196]</w:t>
-              <w:br/>
-              <w:br/>
-              <w:t>53. "Efforts will be intensified to improve quality education and skills training as well as access to healthcare services." [page 274]</w:t>
-              <w:br/>
-              <w:br/>
-              <w:t>54. "These initiatives represent a systemic shift towards generating new economic opportunities, while minimising its detrimental impact on the environment, addressing climate change and ensuring natural resource sustainability." [page 271]</w:t>
-              <w:br/>
-              <w:br/>
-              <w:t>55. "5 Introducti on 5-2 Performance of the Eleventh Malaysia Plan, 2016-2020 5-3 Performance of Selected Targets 5-3 Performance of Selected Initi ati ves 5-5 Income Improvement of B40 5-5 Improved Access to Educati on for B40 5-9 Bumiputera Economic Community Development 5-9 Empowerment of Minority Groups 5-10 The Wellbeing of Specifi c Target Groups 5-11 Increasing Purchasing Power 5-12 Issues and Challenges 5-12 Incidence of Poverty 5-13 Wide Dispariti es in the B40 Group 5-13 Challenges Faced by the M40 Group 5-14 Inequitable Bumiputera Socioeconomic Outcomes 5-14 Lagging Socioeconomic Development of Orang Asli 5-15 Social Deprivati on of Specifi c Target Groups 5-15 Way Forward: Twelft h Malaysia Plan, 2021-2025 5-16 Priority Area A 5-20 Addressing Poverty and Narrowing Inequality from a Multi dimensional Perspecti ve Priority Area B 5-24 Empowering B40 Priority Area C 5-26 Supporti ng the M40 towards Equitable Society Priority Area D 5-28 Achieving an Equitable Outcome for Bumiputera Priority Area E 5-34 Enhancing Development of Orang Asli Community Priority Area F 5-36 Empowering Specifi c Target Groups Conclusion 5-39 Addressing Poverty and Building an Inclusive Society" [page 185]</w:t>
-              <w:br/>
-              <w:br/>
-              <w:t>56. "In addition, targeted interventions such as scholarships will be provided to reduce the number of school dropouts among poor households." [page 205]</w:t>
-              <w:br/>
-              <w:br/>
-              <w:t>57. "Priority Area B Empowering B40 Several strategies will be implemented to empower the B40 in increasing their standard of living and income." [page 208]</w:t>
-              <w:br/>
-              <w:br/>
-              <w:t>58. "These initiatives will ensure the rakyat benefit from socioeconomic development in achieving inclusivity and social cohesion." [page 208]</w:t>
-              <w:br/>
-              <w:br/>
-              <w:t>59. "Access to clean and safe water supply, as well as sanitation systems will be further improved to uplift the quality of life of the rakyat in Sabah and Sarawak." [page 263]</w:t>
-              <w:br/>
-              <w:br/>
-              <w:t>60. "This strategy is an integral part of WKB 2030, which supports the commitment for Malaysia to be a developed and prosperous nation, with fair and equitable wealth distribution across income groups, ethnicities and supply chains." [page 186]</w:t>
-              <w:br/>
-              <w:br/>
-              <w:t>61. "The MPI approach will be adopted by all stakeholders in designing programmes taking into consideration the deprivation and needs of the households for more targeted and effective implementation." [page 208]</w:t>
-              <w:br/>
-              <w:br/>
-              <w:t>62. "Members of the households will be supported in terms of education, training and skills to enhance their capacity and capability through a bottom-up and community-based approach." [page 209]</w:t>
-              <w:br/>
-              <w:br/>
-              <w:t>63. "The provision of infrastructure and connectivity will be solidified to facilitate economic activities and enable better delivery of social services, particularly in the rural areas." [page 263]</w:t>
-              <w:br/>
-              <w:br/>
-              <w:t>64. "Strategy A5 Strengthening Service Delivery Mechanism The service delivery mechanism will be strengthened by enhancing the delivery system, improving poverty measurement and policy implementation as well as exploring new funding mechanisms." [page 206]</w:t>
-              <w:br/>
-              <w:br/>
-              <w:t>65. "Waste management and sanitation services in rural areas will be enhanced to ensure a sustainable environment." [page 246]</w:t>
-              <w:br/>
-              <w:br/>
-              <w:t>66. "This includes the construction of roads and provision of treated water, electricity and housing to uplift the standard of living of the community." [page 219]</w:t>
-              <w:br/>
-              <w:br/>
-              <w:t>67. "Strategy A6 Narrowing Household Income Inequality Narrowing household income inequality is pertinent in achieving equitable distribution." [page 208]</w:t>
-            </w:r>
-          </w:p>
-        </w:tc>
-      </w:tr>
-      <w:tr>
-        <w:tc>
-          <w:tcPr>
-            <w:tcW w:type="dxa" w:w="4320"/>
-          </w:tcPr>
-          <w:p/>
-        </w:tc>
-        <w:tc>
-          <w:tcPr>
-            <w:tcW w:type="dxa" w:w="4320"/>
-          </w:tcPr>
-          <w:p/>
-        </w:tc>
-      </w:tr>
-    </w:tbl>
-    <w:p>
-      <w:pPr>
-        <w:pStyle w:val="Heading2"/>
-      </w:pPr>
-      <w:r>
-        <w:t>8. Twelfth Plan Document.pdf (1 of 3) (2 of 3) (3 of 3)</w:t>
-      </w:r>
-    </w:p>
-    <w:tbl>
-      <w:tblPr>
-        <w:tblW w:type="auto" w:w="0"/>
-        <w:tblLook w:firstColumn="1" w:firstRow="1" w:lastColumn="0" w:lastRow="0" w:noHBand="0" w:noVBand="1" w:val="04A0"/>
-      </w:tblPr>
-      <w:tblGrid>
-        <w:gridCol w:w="4320"/>
-        <w:gridCol w:w="4320"/>
-      </w:tblGrid>
-      <w:tr>
-        <w:tc>
-          <w:tcPr>
-            <w:tcW w:type="dxa" w:w="4320"/>
-          </w:tcPr>
-          <w:p>
-            <w:r>
-              <w:rPr>
-                <w:b/>
-              </w:rPr>
-              <w:t>Variable</w:t>
-            </w:r>
-          </w:p>
-        </w:tc>
-        <w:tc>
-          <w:tcPr>
-            <w:tcW w:type="dxa" w:w="4320"/>
-          </w:tcPr>
-          <w:p>
-            <w:r>
-              <w:rPr>
-                <w:b/>
-              </w:rPr>
-              <w:t>Relevant Quotes</w:t>
-            </w:r>
-          </w:p>
-        </w:tc>
-      </w:tr>
-      <w:tr>
-        <w:tc>
-          <w:tcPr>
-            <w:tcW w:type="dxa" w:w="4320"/>
-          </w:tcPr>
-          <w:p>
-            <w:r>
-              <w:t>SDG 1</w:t>
-            </w:r>
-          </w:p>
-        </w:tc>
-        <w:tc>
-          <w:tcPr>
-            <w:tcW w:type="dxa" w:w="4320"/>
-          </w:tcPr>
-          <w:p>
-            <w:r>
-              <w:t>1. "To ensure all rakyat enjoy the fruits of economic growth, poverty alleviation and the elimination of hardcore poverty will continue to be a priority." [page 453]</w:t>
-              <w:br/>
-              <w:br/>
-              <w:t>2. "These will include the establishment of dedicated poverty units at the Federal and district levels as well as grassroot level poverty eradication solutions." [page 453]</w:t>
-              <w:br/>
-              <w:br/>
-              <w:t>3. "Integrated efforts will be implemented to accelerate the reduction in rural and urban development gap." [page 453]</w:t>
-              <w:br/>
-              <w:br/>
-              <w:t>4. "In this regard, initiatives will be implemented to uplift the standard of living of the rakyat through specific and targeted programmes, irrespective of gender, ethnicity, socioeconomic status and location." [page 453]</w:t>
-              <w:br/>
-              <w:br/>
-              <w:t>5. "The Plan encapsulates the multi-faceted goals which include: • resetting the economy; • eradicating hardcore poverty irrespective of ethnicity; • strengthening national defence and security; • strengthening unity for nation-building; • increasing togetherness and strengthening the role of youth in the economic development; • reducing regional imbalances, especially between Sabah, Sarawak and Peninsular Malaysia; • strengthening the socioeconomic development of Bumiputera as a national agenda; • accelerating growth of the digital economy; • revitalising the healthcare system in handling future health crises; • transforming the water sector; • addressing climate change and transitioning to the circular economy; • transforming the TVET ecosystem and embracing world- class standards; • developing high-calibre and skilled talent to boost productivity growth; and • transforming the civil service." [page 455]</w:t>
+              <w:t>The provided text excerpts do not contain any direct quotes that specifically address Sustainable Development Goal (SDG) 1, which focuses on ending poverty in all its forms everywhere. The excerpts primarily discuss energy-related goals and plans, including references to other SDGs, but none explicitly mention SDG 1 or its objectives.</w:t>
             </w:r>
           </w:p>
         </w:tc>
@@ -671,7 +208,7 @@
         <w:pStyle w:val="Heading4"/>
       </w:pPr>
       <w:r>
-        <w:t>1 documents (531 total pages) processed in 2269.36 seconds</w:t>
+        <w:t>1 documents (95 total pages) processed in 489.31 seconds</w:t>
       </w:r>
     </w:p>
     <w:sectPr>
@@ -25117,13 +24654,13 @@
 </file>
 
 <file path=customXml/itemProps2.xml><?xml version="1.0" encoding="utf-8"?>
-<ds:datastoreItem xmlns:ds="http://schemas.openxmlformats.org/officeDocument/2006/customXml" ds:itemID="{F4D01696-5730-4EA9-8136-82AA44239AFD}"/>
+<ds:datastoreItem xmlns:ds="http://schemas.openxmlformats.org/officeDocument/2006/customXml" ds:itemID="{0DF4CFFE-7097-44CF-AB33-D8F4988685A6}"/>
 </file>
 
 <file path=customXml/itemProps3.xml><?xml version="1.0" encoding="utf-8"?>
-<ds:datastoreItem xmlns:ds="http://schemas.openxmlformats.org/officeDocument/2006/customXml" ds:itemID="{AD2E49ED-85FD-483F-BF2A-D30647F34F6A}"/>
+<ds:datastoreItem xmlns:ds="http://schemas.openxmlformats.org/officeDocument/2006/customXml" ds:itemID="{3097C8AD-871F-46A7-B7B5-6AC87E7FC51E}"/>
 </file>
 
 <file path=customXml/itemProps4.xml><?xml version="1.0" encoding="utf-8"?>
-<ds:datastoreItem xmlns:ds="http://schemas.openxmlformats.org/officeDocument/2006/customXml" ds:itemID="{00E061EA-93FC-44FB-AE78-408268C6C4FF}"/>
+<ds:datastoreItem xmlns:ds="http://schemas.openxmlformats.org/officeDocument/2006/customXml" ds:itemID="{EDE5F314-6B57-4BDA-8D8F-CF0239FBAA24}"/>
 </file>
</xml_diff>

<commit_message>
temp edits for MFA
</commit_message>
<xml_diff>
--- a/results.docx
+++ b/results.docx
@@ -18,7 +18,7 @@
         <w:pStyle w:val="Heading1"/>
       </w:pPr>
       <w:r>
-        <w:t>January 07, 2025</w:t>
+        <w:t>February 24, 2025</w:t>
       </w:r>
     </w:p>
     <w:p>
@@ -39,7 +39,7 @@
         <w:rPr>
           <w:i/>
         </w:rPr>
-        <w:t>Extract any quote that addresses {variable_name}.</w:t>
+        <w:t>{variable_description} {variable_name} {context}</w:t>
       </w:r>
     </w:p>
     <w:tbl>
@@ -101,7 +101,7 @@
           </w:tcPr>
           <w:p>
             <w:r>
-              <w:t>solar</w:t>
+              <w:t>production</w:t>
             </w:r>
           </w:p>
         </w:tc>
@@ -110,14 +110,22 @@
             <w:tcW w:type="dxa" w:w="2880"/>
           </w:tcPr>
           <w:p>
-            <w:r/>
+            <w:r>
+              <w:t>Does the NDC include any measures</w:t>
+              <w:br/>
+              <w:t xml:space="preserve">  related to the</w:t>
+            </w:r>
           </w:p>
         </w:tc>
         <w:tc>
           <w:tcPr>
             <w:tcW w:type="dxa" w:w="2880"/>
           </w:tcPr>
-          <w:p/>
+          <w:p>
+            <w:r>
+              <w:t>Context: stage of the food system?</w:t>
+            </w:r>
+          </w:p>
         </w:tc>
       </w:tr>
     </w:tbl>
@@ -126,7 +134,7 @@
         <w:pStyle w:val="Heading2"/>
       </w:pPr>
       <w:r>
-        <w:t>prt_nc6_addendum.pdf (None of 1)</w:t>
+        <w:t>brazil_ndc3.pdf (None of 1)</w:t>
       </w:r>
     </w:p>
     <w:tbl>
@@ -173,7 +181,7 @@
           </w:tcPr>
           <w:p>
             <w:r>
-              <w:t>solar</w:t>
+              <w:t>production</w:t>
             </w:r>
           </w:p>
         </w:tc>
@@ -183,7 +191,43 @@
           </w:tcPr>
           <w:p>
             <w:r>
-              <w:t>The provided document does not contain any quotes that address solar.</w:t>
+              <w:t>The NDC includes several measures related to the production stage of the food system. Here is an exhaustive list of relevant quotes:</w:t>
+              <w:br/>
+              <w:br/>
+              <w:t>1. "In the agricultural sector, Brazil will continue to demonstrate that it is possible to sustainably expand agricultural production while guaranteeing food security and energy security through the sustainable production of biofuels." [page 15]</w:t>
+              <w:br/>
+              <w:br/>
+              <w:t>2. "Encourage the widespread adoption of sustainable agricultural and livestock production models with low greenhouse gas emissions, guaranteeing food security for all." [page 14]</w:t>
+              <w:br/>
+              <w:br/>
+              <w:t>3. "Promoting sustainable and resilient production and regular access to healthy food of adequate quality and quantity." [page 12]</w:t>
+              <w:br/>
+              <w:br/>
+              <w:t>4. "Promoting circularity through the sustainable and efficient use of natural resources throughout production chains." [page 14]</w:t>
+              <w:br/>
+              <w:br/>
+              <w:t>5. "In doing so, the country will rely on two fundamental transformations: (i) the conversion of new areas primarily from degraded pastures whilst expanding the area of crops in integrated systems such as crop-livestock and crop-livestock-forest integration, and (ii) productivity gains in agricultural production systems, through greater migration to integrated systems and an increase in high productivity systems." [page 15]</w:t>
+              <w:br/>
+              <w:br/>
+              <w:t>6. "The national production of biomaterials is additionally emerging as a mitigation solution that could also be a source of innovation and a differentiator for the national industry internationally." [page 16]</w:t>
+              <w:br/>
+              <w:br/>
+              <w:t>7. "The Plan for Adaptation to Climate Change and Low Carbon Emissions in Agriculture (ABC+ Plan) will serve as a key contribution 'to ensure that food production is not threatened and to enable economic development to proceed in a sustainable manner', in line with the ultimate objective of the Convention." [page 42]</w:t>
+              <w:br/>
+              <w:br/>
+              <w:t>8. "The TNA has identified priority sectors and key technologies for meeting the NDC target: the incorporation and development of technologies related to... precision agriculture; animal genetic improvement in beef cattle breeding; forestry and genetic improvement of native species; forestry with mixed plantations for restoration." [page 9]</w:t>
+              <w:br/>
+              <w:br/>
+              <w:t>9. "Since 2000, Brazilian agribusiness has played a crucial role in supplying the domestic market and expanding into the international market, with notable production of coffee, sugar cane, soybeans, corn, cotton, and meat." [page 27]</w:t>
+              <w:br/>
+              <w:br/>
+              <w:t>10. "This progress has been driven by modern technologies, efficient production systems, and innovations that have transformed the country’s agricultural and livestock sectors." [page 27]</w:t>
+              <w:br/>
+              <w:br/>
+              <w:t>11. "It involves projects for the development of Amazonian socio-biodiversity production chains, including rubber (latex), seeds, handicrafts, manioc flour, cocoa, Brazil nuts, tourism, wood, honey, resin, soaps, oils, babassu and açaí." [page 21]</w:t>
+              <w:br/>
+              <w:br/>
+              <w:t>12. "Among other results, the funds made it possible to carry out 1,896 inspection missions, fight 32,837 fires and support sustainable production activities that benefited 233,000 people." [page 21]</w:t>
             </w:r>
           </w:p>
         </w:tc>
@@ -208,7 +252,7 @@
         <w:pStyle w:val="Heading4"/>
       </w:pPr>
       <w:r>
-        <w:t>1 documents (5 total pages) processed in 3.25 seconds</w:t>
+        <w:t>1 documents (44 total pages) processed in 24.08 seconds</w:t>
       </w:r>
     </w:p>
     <w:sectPr>
@@ -24654,13 +24698,13 @@
 </file>
 
 <file path=customXml/itemProps2.xml><?xml version="1.0" encoding="utf-8"?>
-<ds:datastoreItem xmlns:ds="http://schemas.openxmlformats.org/officeDocument/2006/customXml" ds:itemID="{4DE5E48B-2339-4C92-B729-7F52E1420946}"/>
+<ds:datastoreItem xmlns:ds="http://schemas.openxmlformats.org/officeDocument/2006/customXml" ds:itemID="{B0A9C264-0C33-4DA8-AD66-D1C1BB440E83}"/>
 </file>
 
 <file path=customXml/itemProps3.xml><?xml version="1.0" encoding="utf-8"?>
-<ds:datastoreItem xmlns:ds="http://schemas.openxmlformats.org/officeDocument/2006/customXml" ds:itemID="{59CDF836-6A0A-4FEB-A444-A698B76CE243}"/>
+<ds:datastoreItem xmlns:ds="http://schemas.openxmlformats.org/officeDocument/2006/customXml" ds:itemID="{6256AFC8-9216-466A-BE7C-7A263D998499}"/>
 </file>
 
 <file path=customXml/itemProps4.xml><?xml version="1.0" encoding="utf-8"?>
-<ds:datastoreItem xmlns:ds="http://schemas.openxmlformats.org/officeDocument/2006/customXml" ds:itemID="{718A9454-5673-4AA4-BF38-E7F855AC3BAC}"/>
+<ds:datastoreItem xmlns:ds="http://schemas.openxmlformats.org/officeDocument/2006/customXml" ds:itemID="{CC47EBEA-85D5-455E-A726-BAED7346AA89}"/>
 </file>
</xml_diff>

<commit_message>
clean code and add comments
</commit_message>
<xml_diff>
--- a/results.docx
+++ b/results.docx
@@ -18,7 +18,7 @@
         <w:pStyle w:val="Heading1"/>
       </w:pPr>
       <w:r>
-        <w:t>February 24, 2025</w:t>
+        <w:t>February 25, 2025</w:t>
       </w:r>
     </w:p>
     <w:p>
@@ -31,7 +31,7 @@
     </w:p>
     <w:p>
       <w:r>
-        <w:t>The following query is run for each of the column specifications listed below:</w:t>
+        <w:t>The following query is run for each of the variable specifications listed below:</w:t>
       </w:r>
     </w:p>
     <w:p>
@@ -216,7 +216,7 @@
         <w:pStyle w:val="Heading4"/>
       </w:pPr>
       <w:r>
-        <w:t>1 documents (44 total pages) processed in 4.85 seconds</w:t>
+        <w:t>1 documents (44 total pages) processed in 6.48 seconds</w:t>
       </w:r>
     </w:p>
     <w:sectPr>
@@ -24662,13 +24662,13 @@
 </file>
 
 <file path=customXml/itemProps2.xml><?xml version="1.0" encoding="utf-8"?>
-<ds:datastoreItem xmlns:ds="http://schemas.openxmlformats.org/officeDocument/2006/customXml" ds:itemID="{902795B1-492C-4561-AC38-110E6F1994A3}"/>
+<ds:datastoreItem xmlns:ds="http://schemas.openxmlformats.org/officeDocument/2006/customXml" ds:itemID="{5261AE8E-1FB4-4786-A0F1-FAB8B6AE7F2E}"/>
 </file>
 
 <file path=customXml/itemProps3.xml><?xml version="1.0" encoding="utf-8"?>
-<ds:datastoreItem xmlns:ds="http://schemas.openxmlformats.org/officeDocument/2006/customXml" ds:itemID="{ADBA8BD7-C163-45E0-9CDE-EFC623E4B5F7}"/>
+<ds:datastoreItem xmlns:ds="http://schemas.openxmlformats.org/officeDocument/2006/customXml" ds:itemID="{B99E4B07-8F0B-4A76-915A-F5F57302BBD3}"/>
 </file>
 
 <file path=customXml/itemProps4.xml><?xml version="1.0" encoding="utf-8"?>
-<ds:datastoreItem xmlns:ds="http://schemas.openxmlformats.org/officeDocument/2006/customXml" ds:itemID="{8569898A-D378-45BF-8B89-3B1F2E0D75D6}"/>
+<ds:datastoreItem xmlns:ds="http://schemas.openxmlformats.org/officeDocument/2006/customXml" ds:itemID="{8FCC4AD4-0E70-4032-A864-40F65D9E7FD5}"/>
 </file>
</xml_diff>

<commit_message>
1) Added different OpenAI models   2) Allow for CSV import of variable specification table   3) Place initial instructions in a drop-down/expander
</commit_message>
<xml_diff>
--- a/results.docx
+++ b/results.docx
@@ -18,7 +18,7 @@
         <w:pStyle w:val="Heading1"/>
       </w:pPr>
       <w:r>
-        <w:t>February 25, 2025</w:t>
+        <w:t>June 26, 2025</w:t>
       </w:r>
     </w:p>
     <w:p>
@@ -128,7 +128,7 @@
         <w:pStyle w:val="Heading2"/>
       </w:pPr>
       <w:r>
-        <w:t>brazil_ndc3.pdf (None of 1)</w:t>
+        <w:t>ETH-008-lt-leds-2023.pdf (None of 1)</w:t>
       </w:r>
     </w:p>
     <w:tbl>
@@ -185,13 +185,13 @@
           </w:tcPr>
           <w:p>
             <w:r>
-              <w:t>1. "The Alliance represents Brazil’s commitment to reversing setbacks in the achievement of SDG 1 (“poverty eradication”) and SDG 2 (“zero hunger and sustainable agriculture”)." [page 28]</w:t>
+              <w:t>Exhaustive list of direct quotations addressing “SDG 1” (“End poverty in all its forms everywhere”), with corresponding page numbers:</w:t>
               <w:br/>
               <w:br/>
-              <w:t>2. "Eradicating poverty In line with the 2030 Agenda and its SDGs, Brazil believes that eradicating poverty in all its forms and dimensions, including extreme poverty, is the greatest global challenge, without which there can be no sustainable development." [page 28]</w:t>
+              <w:t>1. “Addressing gender and social inclusion considerations during the implementation of the measures envisaged under the LT-LEDS will be critical to maximize co-benefits of the strategy and ensure that the strategy contributes to the country’s national and international commitments on gender equality, including the achievement of the SDGs (SDG 1 on poverty eradication and SDG 5 on gender equality) and the empowerment of youth and women.” [page 88]</w:t>
               <w:br/>
               <w:br/>
-              <w:t>3. "Brazil equally acknowledges climate change as a major driver of poverty, while fighting poverty is essential to reducing vulnerability and building resilience among those most vulnerable people to climate impacts." [page 7]</w:t>
+              <w:t>2. “Since the beginning of this century, the Sustainable Development and Poverty Reduction Program (SDPRP, 2003–2005), the Plan for Accelerated and Sustained Development to End Poverty (PASDEP, 2006–2010), and the Agricultural Sector Policy and Investment Framework (2010–2020) have been implemented successively, focusing on capacity development of smallholder farmers, enhanced food security, crop diversification promotion, improvement of the livelihoods of pastoral communities and their resilience, and poverty reduction by improving rural-urban linkages, developing rural nonfarm enterprises, and prioritizing agricultural investment.” [page 47]</w:t>
             </w:r>
           </w:p>
         </w:tc>
@@ -216,7 +216,7 @@
         <w:pStyle w:val="Heading4"/>
       </w:pPr>
       <w:r>
-        <w:t>1 documents (44 total pages) processed in 6.48 seconds</w:t>
+        <w:t>1 documents (108 total pages) processed in 17.93 seconds</w:t>
       </w:r>
     </w:p>
     <w:sectPr>
@@ -24662,13 +24662,13 @@
 </file>
 
 <file path=customXml/itemProps2.xml><?xml version="1.0" encoding="utf-8"?>
-<ds:datastoreItem xmlns:ds="http://schemas.openxmlformats.org/officeDocument/2006/customXml" ds:itemID="{5261AE8E-1FB4-4786-A0F1-FAB8B6AE7F2E}"/>
+<ds:datastoreItem xmlns:ds="http://schemas.openxmlformats.org/officeDocument/2006/customXml" ds:itemID="{A4B0AB35-BA8B-4C69-B6E6-679F4DD5C931}"/>
 </file>
 
 <file path=customXml/itemProps3.xml><?xml version="1.0" encoding="utf-8"?>
-<ds:datastoreItem xmlns:ds="http://schemas.openxmlformats.org/officeDocument/2006/customXml" ds:itemID="{B99E4B07-8F0B-4A76-915A-F5F57302BBD3}"/>
+<ds:datastoreItem xmlns:ds="http://schemas.openxmlformats.org/officeDocument/2006/customXml" ds:itemID="{B566CBAF-DFF2-4F4B-8E76-439444349EAA}"/>
 </file>
 
 <file path=customXml/itemProps4.xml><?xml version="1.0" encoding="utf-8"?>
-<ds:datastoreItem xmlns:ds="http://schemas.openxmlformats.org/officeDocument/2006/customXml" ds:itemID="{8FCC4AD4-0E70-4032-A864-40F65D9E7FD5}"/>
+<ds:datastoreItem xmlns:ds="http://schemas.openxmlformats.org/officeDocument/2006/customXml" ds:itemID="{7661C4AB-71CA-4A37-A4C2-F414255D0852}"/>
 </file>
</xml_diff>